<commit_message>
XP Player Connector WIP!
</commit_message>
<xml_diff>
--- a/XPAdditions.docx
+++ b/XPAdditions.docx
@@ -12,6 +12,7 @@
           <w:u w:val="single"/>
         </w:rPr>
       </w:pPr>
+      <w:proofErr w:type="spellStart"/>
       <w:r>
         <w:rPr>
           <w:rFonts w:ascii="Times New Roman" w:hAnsi="Times New Roman" w:cs="Times New Roman"/>
@@ -21,6 +22,7 @@
         </w:rPr>
         <w:t>XPAdditions</w:t>
       </w:r>
+      <w:proofErr w:type="spellEnd"/>
     </w:p>
     <w:p>
       <w:pPr>
@@ -42,6 +44,7 @@
           <w:u w:val="single"/>
         </w:rPr>
       </w:pPr>
+      <w:proofErr w:type="spellStart"/>
       <w:r>
         <w:rPr>
           <w:rFonts w:ascii="Times New Roman" w:hAnsi="Times New Roman" w:cs="Times New Roman"/>
@@ -49,7 +52,17 @@
           <w:szCs w:val="48"/>
           <w:u w:val="single"/>
         </w:rPr>
-        <w:t>Functions:</w:t>
+        <w:t>Functions</w:t>
+      </w:r>
+      <w:proofErr w:type="spellEnd"/>
+      <w:r>
+        <w:rPr>
+          <w:rFonts w:ascii="Times New Roman" w:hAnsi="Times New Roman" w:cs="Times New Roman"/>
+          <w:sz w:val="48"/>
+          <w:szCs w:val="48"/>
+          <w:u w:val="single"/>
+        </w:rPr>
+        <w:t>:</w:t>
       </w:r>
     </w:p>
     <w:p>
@@ -98,561 +111,612 @@
           <w:lang w:val="en-US"/>
         </w:rPr>
         <w:t>XP Storage</w:t>
-      </w:r>
-    </w:p>
-    <w:p>
-      <w:pPr>
-        <w:pStyle w:val="Listenabsatz"/>
-        <w:numPr>
-          <w:ilvl w:val="0"/>
-          <w:numId w:val="1"/>
-        </w:numPr>
-        <w:rPr>
-          <w:rFonts w:ascii="Times New Roman" w:hAnsi="Times New Roman" w:cs="Times New Roman"/>
-          <w:sz w:val="36"/>
-          <w:szCs w:val="36"/>
-          <w:lang w:val="en-US"/>
-        </w:rPr>
-      </w:pPr>
-      <w:r>
-        <w:rPr>
-          <w:rFonts w:ascii="Times New Roman" w:hAnsi="Times New Roman" w:cs="Times New Roman"/>
-          <w:sz w:val="36"/>
-          <w:szCs w:val="36"/>
-          <w:lang w:val="en-US"/>
-        </w:rPr>
-        <w:t>Plant stages</w:t>
-      </w:r>
-    </w:p>
-    <w:p>
-      <w:pPr>
-        <w:pStyle w:val="Listenabsatz"/>
-        <w:numPr>
-          <w:ilvl w:val="1"/>
-          <w:numId w:val="1"/>
-        </w:numPr>
-        <w:rPr>
-          <w:rFonts w:ascii="Times New Roman" w:hAnsi="Times New Roman" w:cs="Times New Roman"/>
-          <w:sz w:val="36"/>
-          <w:szCs w:val="36"/>
-          <w:lang w:val="en-US"/>
-        </w:rPr>
-      </w:pPr>
-      <w:r>
-        <w:rPr>
-          <w:rFonts w:ascii="Times New Roman" w:hAnsi="Times New Roman" w:cs="Times New Roman"/>
-          <w:sz w:val="36"/>
-          <w:szCs w:val="36"/>
-          <w:lang w:val="en-US"/>
-        </w:rPr>
-        <w:t>Plants can be infused with XP to grow faster or have more Crop output</w:t>
-      </w:r>
-    </w:p>
-    <w:p>
-      <w:pPr>
-        <w:pStyle w:val="Listenabsatz"/>
-        <w:numPr>
-          <w:ilvl w:val="1"/>
-          <w:numId w:val="1"/>
-        </w:numPr>
-        <w:rPr>
-          <w:rFonts w:ascii="Times New Roman" w:hAnsi="Times New Roman" w:cs="Times New Roman"/>
-          <w:sz w:val="36"/>
-          <w:szCs w:val="36"/>
-          <w:lang w:val="en-US"/>
-        </w:rPr>
-      </w:pPr>
-      <w:r>
-        <w:rPr>
-          <w:rFonts w:ascii="Times New Roman" w:hAnsi="Times New Roman" w:cs="Times New Roman"/>
-          <w:sz w:val="36"/>
-          <w:szCs w:val="36"/>
-          <w:lang w:val="en-US"/>
-        </w:rPr>
-        <w:t>Multiple stages for each plant</w:t>
-      </w:r>
-    </w:p>
-    <w:p>
-      <w:pPr>
-        <w:pStyle w:val="Listenabsatz"/>
-        <w:numPr>
-          <w:ilvl w:val="0"/>
-          <w:numId w:val="1"/>
-        </w:numPr>
-        <w:rPr>
-          <w:rFonts w:ascii="Times New Roman" w:hAnsi="Times New Roman" w:cs="Times New Roman"/>
-          <w:sz w:val="36"/>
-          <w:szCs w:val="36"/>
-          <w:lang w:val="en-US"/>
-        </w:rPr>
-      </w:pPr>
-      <w:r>
-        <w:rPr>
-          <w:rFonts w:ascii="Times New Roman" w:hAnsi="Times New Roman" w:cs="Times New Roman"/>
-          <w:sz w:val="36"/>
-          <w:szCs w:val="36"/>
-          <w:lang w:val="en-US"/>
-        </w:rPr>
-        <w:t>Auto Harvesting – the magical approach</w:t>
-      </w:r>
-    </w:p>
-    <w:p>
-      <w:pPr>
-        <w:pStyle w:val="Listenabsatz"/>
-        <w:numPr>
-          <w:ilvl w:val="0"/>
-          <w:numId w:val="1"/>
-        </w:numPr>
-        <w:rPr>
-          <w:rFonts w:ascii="Times New Roman" w:hAnsi="Times New Roman" w:cs="Times New Roman"/>
-          <w:sz w:val="36"/>
-          <w:szCs w:val="36"/>
-          <w:lang w:val="en-US"/>
-        </w:rPr>
-      </w:pPr>
-      <w:r>
-        <w:rPr>
-          <w:rFonts w:ascii="Times New Roman" w:hAnsi="Times New Roman" w:cs="Times New Roman"/>
-          <w:sz w:val="36"/>
-          <w:szCs w:val="36"/>
-          <w:lang w:val="en-US"/>
-        </w:rPr>
-        <w:t>Growth acceleration</w:t>
-      </w:r>
-    </w:p>
-    <w:p>
-      <w:pPr>
-        <w:pStyle w:val="Listenabsatz"/>
-        <w:numPr>
-          <w:ilvl w:val="0"/>
-          <w:numId w:val="1"/>
-        </w:numPr>
-        <w:rPr>
-          <w:rFonts w:ascii="Times New Roman" w:hAnsi="Times New Roman" w:cs="Times New Roman"/>
-          <w:sz w:val="36"/>
-          <w:szCs w:val="36"/>
-          <w:lang w:val="en-US"/>
-        </w:rPr>
-      </w:pPr>
-      <w:r>
-        <w:rPr>
-          <w:rFonts w:ascii="Times New Roman" w:hAnsi="Times New Roman" w:cs="Times New Roman"/>
-          <w:sz w:val="36"/>
-          <w:szCs w:val="36"/>
-          <w:lang w:val="en-US"/>
-        </w:rPr>
-        <w:t>Auto Animal breeding</w:t>
-      </w:r>
-    </w:p>
-    <w:p>
-      <w:pPr>
-        <w:pStyle w:val="Listenabsatz"/>
-        <w:numPr>
-          <w:ilvl w:val="0"/>
-          <w:numId w:val="1"/>
-        </w:numPr>
-        <w:rPr>
-          <w:rFonts w:ascii="Times New Roman" w:hAnsi="Times New Roman" w:cs="Times New Roman"/>
-          <w:sz w:val="36"/>
-          <w:szCs w:val="36"/>
-          <w:lang w:val="en-US"/>
-        </w:rPr>
-      </w:pPr>
-      <w:r>
-        <w:rPr>
-          <w:rFonts w:ascii="Times New Roman" w:hAnsi="Times New Roman" w:cs="Times New Roman"/>
-          <w:sz w:val="36"/>
-          <w:szCs w:val="36"/>
-          <w:lang w:val="en-US"/>
-        </w:rPr>
-        <w:t>Auto Animal killing</w:t>
-      </w:r>
-    </w:p>
-    <w:p>
-      <w:pPr>
-        <w:pStyle w:val="Listenabsatz"/>
-        <w:numPr>
-          <w:ilvl w:val="0"/>
-          <w:numId w:val="1"/>
-        </w:numPr>
-        <w:rPr>
-          <w:rFonts w:ascii="Times New Roman" w:hAnsi="Times New Roman" w:cs="Times New Roman"/>
-          <w:sz w:val="36"/>
-          <w:szCs w:val="36"/>
-          <w:lang w:val="en-US"/>
-        </w:rPr>
-      </w:pPr>
-      <w:r>
-        <w:rPr>
-          <w:rFonts w:ascii="Times New Roman" w:hAnsi="Times New Roman" w:cs="Times New Roman"/>
-          <w:sz w:val="36"/>
-          <w:szCs w:val="36"/>
-          <w:lang w:val="en-US"/>
-        </w:rPr>
-        <w:t>Item Infusion</w:t>
-      </w:r>
-    </w:p>
-    <w:p>
-      <w:pPr>
-        <w:pStyle w:val="Listenabsatz"/>
-        <w:numPr>
-          <w:ilvl w:val="1"/>
-          <w:numId w:val="1"/>
-        </w:numPr>
-        <w:rPr>
-          <w:rFonts w:ascii="Times New Roman" w:hAnsi="Times New Roman" w:cs="Times New Roman"/>
-          <w:sz w:val="36"/>
-          <w:szCs w:val="36"/>
-          <w:lang w:val="en-US"/>
-        </w:rPr>
-      </w:pPr>
-      <w:r>
-        <w:rPr>
-          <w:rFonts w:ascii="Times New Roman" w:hAnsi="Times New Roman" w:cs="Times New Roman"/>
-          <w:sz w:val="36"/>
-          <w:szCs w:val="36"/>
-          <w:lang w:val="en-US"/>
-        </w:rPr>
-        <w:t>Furnace</w:t>
-      </w:r>
-    </w:p>
-    <w:p>
-      <w:pPr>
-        <w:pStyle w:val="Listenabsatz"/>
-        <w:numPr>
-          <w:ilvl w:val="2"/>
-          <w:numId w:val="1"/>
-        </w:numPr>
-        <w:rPr>
-          <w:rFonts w:ascii="Times New Roman" w:hAnsi="Times New Roman" w:cs="Times New Roman"/>
-          <w:sz w:val="36"/>
-          <w:szCs w:val="36"/>
-          <w:lang w:val="en-US"/>
-        </w:rPr>
-      </w:pPr>
-      <w:r>
-        <w:rPr>
-          <w:rFonts w:ascii="Times New Roman" w:hAnsi="Times New Roman" w:cs="Times New Roman"/>
-          <w:sz w:val="36"/>
-          <w:szCs w:val="36"/>
-          <w:lang w:val="en-US"/>
-        </w:rPr>
-        <w:t>Becomes faster</w:t>
-      </w:r>
-    </w:p>
-    <w:p>
-      <w:pPr>
-        <w:pStyle w:val="Listenabsatz"/>
-        <w:numPr>
-          <w:ilvl w:val="2"/>
-          <w:numId w:val="1"/>
-        </w:numPr>
-        <w:rPr>
-          <w:rFonts w:ascii="Times New Roman" w:hAnsi="Times New Roman" w:cs="Times New Roman"/>
-          <w:sz w:val="36"/>
-          <w:szCs w:val="36"/>
-          <w:lang w:val="en-US"/>
-        </w:rPr>
-      </w:pPr>
-      <w:r>
-        <w:rPr>
-          <w:rFonts w:ascii="Times New Roman" w:hAnsi="Times New Roman" w:cs="Times New Roman"/>
-          <w:sz w:val="36"/>
-          <w:szCs w:val="36"/>
-          <w:lang w:val="en-US"/>
-        </w:rPr>
-        <w:t>More efficient</w:t>
-      </w:r>
-    </w:p>
-    <w:p>
-      <w:pPr>
-        <w:pStyle w:val="Listenabsatz"/>
-        <w:numPr>
-          <w:ilvl w:val="1"/>
-          <w:numId w:val="1"/>
-        </w:numPr>
-        <w:rPr>
-          <w:rFonts w:ascii="Times New Roman" w:hAnsi="Times New Roman" w:cs="Times New Roman"/>
-          <w:sz w:val="36"/>
-          <w:szCs w:val="36"/>
-          <w:lang w:val="en-US"/>
-        </w:rPr>
-      </w:pPr>
-      <w:r>
-        <w:rPr>
-          <w:rFonts w:ascii="Times New Roman" w:hAnsi="Times New Roman" w:cs="Times New Roman"/>
-          <w:sz w:val="36"/>
-          <w:szCs w:val="36"/>
-          <w:lang w:val="en-US"/>
-        </w:rPr>
-        <w:t>Crafting Table</w:t>
-      </w:r>
-    </w:p>
-    <w:p>
-      <w:pPr>
-        <w:pStyle w:val="Listenabsatz"/>
-        <w:numPr>
-          <w:ilvl w:val="2"/>
-          <w:numId w:val="1"/>
-        </w:numPr>
-        <w:rPr>
-          <w:rFonts w:ascii="Times New Roman" w:hAnsi="Times New Roman" w:cs="Times New Roman"/>
-          <w:sz w:val="36"/>
-          <w:szCs w:val="36"/>
-          <w:lang w:val="en-US"/>
-        </w:rPr>
-      </w:pPr>
-      <w:r>
-        <w:rPr>
-          <w:rFonts w:ascii="Times New Roman" w:hAnsi="Times New Roman" w:cs="Times New Roman"/>
-          <w:sz w:val="36"/>
-          <w:szCs w:val="36"/>
-          <w:lang w:val="en-US"/>
-        </w:rPr>
-        <w:t>Keeps Items inside</w:t>
-      </w:r>
-    </w:p>
-    <w:p>
-      <w:pPr>
-        <w:pStyle w:val="Listenabsatz"/>
-        <w:numPr>
-          <w:ilvl w:val="1"/>
-          <w:numId w:val="1"/>
-        </w:numPr>
-        <w:rPr>
-          <w:rFonts w:ascii="Times New Roman" w:hAnsi="Times New Roman" w:cs="Times New Roman"/>
-          <w:sz w:val="36"/>
-          <w:szCs w:val="36"/>
-          <w:lang w:val="en-US"/>
-        </w:rPr>
-      </w:pPr>
-      <w:r>
-        <w:rPr>
-          <w:rFonts w:ascii="Times New Roman" w:hAnsi="Times New Roman" w:cs="Times New Roman"/>
-          <w:sz w:val="36"/>
-          <w:szCs w:val="36"/>
-          <w:lang w:val="en-US"/>
-        </w:rPr>
-        <w:t>XPAdditions-Machines</w:t>
-      </w:r>
-    </w:p>
-    <w:p>
-      <w:pPr>
-        <w:pStyle w:val="Listenabsatz"/>
-        <w:numPr>
-          <w:ilvl w:val="2"/>
-          <w:numId w:val="1"/>
-        </w:numPr>
-        <w:rPr>
-          <w:rFonts w:ascii="Times New Roman" w:hAnsi="Times New Roman" w:cs="Times New Roman"/>
-          <w:sz w:val="36"/>
-          <w:szCs w:val="36"/>
-          <w:lang w:val="en-US"/>
-        </w:rPr>
-      </w:pPr>
-      <w:r>
-        <w:rPr>
-          <w:rFonts w:ascii="Times New Roman" w:hAnsi="Times New Roman" w:cs="Times New Roman"/>
-          <w:sz w:val="36"/>
-          <w:szCs w:val="36"/>
-          <w:lang w:val="en-US"/>
-        </w:rPr>
-        <w:t>Get faster</w:t>
-      </w:r>
-    </w:p>
-    <w:p>
-      <w:pPr>
-        <w:pStyle w:val="Listenabsatz"/>
-        <w:numPr>
-          <w:ilvl w:val="2"/>
-          <w:numId w:val="1"/>
-        </w:numPr>
-        <w:rPr>
-          <w:rFonts w:ascii="Times New Roman" w:hAnsi="Times New Roman" w:cs="Times New Roman"/>
-          <w:sz w:val="36"/>
-          <w:szCs w:val="36"/>
-          <w:lang w:val="en-US"/>
-        </w:rPr>
-      </w:pPr>
-      <w:r>
-        <w:rPr>
-          <w:rFonts w:ascii="Times New Roman" w:hAnsi="Times New Roman" w:cs="Times New Roman"/>
-          <w:sz w:val="36"/>
-          <w:szCs w:val="36"/>
-          <w:lang w:val="en-US"/>
-        </w:rPr>
-        <w:t>More efficient</w:t>
-      </w:r>
-    </w:p>
-    <w:p>
-      <w:pPr>
-        <w:pStyle w:val="Listenabsatz"/>
-        <w:numPr>
-          <w:ilvl w:val="2"/>
-          <w:numId w:val="1"/>
-        </w:numPr>
-        <w:rPr>
-          <w:rFonts w:ascii="Times New Roman" w:hAnsi="Times New Roman" w:cs="Times New Roman"/>
-          <w:sz w:val="36"/>
-          <w:szCs w:val="36"/>
-          <w:lang w:val="en-US"/>
-        </w:rPr>
-      </w:pPr>
-      <w:r>
-        <w:rPr>
-          <w:rFonts w:ascii="Times New Roman" w:hAnsi="Times New Roman" w:cs="Times New Roman"/>
-          <w:sz w:val="36"/>
-          <w:szCs w:val="36"/>
-          <w:lang w:val="en-US"/>
-        </w:rPr>
-        <w:t>Greater working area</w:t>
-      </w:r>
-    </w:p>
-    <w:p>
-      <w:pPr>
-        <w:pStyle w:val="Listenabsatz"/>
-        <w:numPr>
-          <w:ilvl w:val="0"/>
-          <w:numId w:val="1"/>
-        </w:numPr>
-        <w:rPr>
-          <w:rFonts w:ascii="Times New Roman" w:hAnsi="Times New Roman" w:cs="Times New Roman"/>
-          <w:sz w:val="36"/>
-          <w:szCs w:val="36"/>
-          <w:lang w:val="en-US"/>
-        </w:rPr>
-      </w:pPr>
-      <w:r>
-        <w:rPr>
-          <w:rFonts w:ascii="Times New Roman" w:hAnsi="Times New Roman" w:cs="Times New Roman"/>
-          <w:sz w:val="36"/>
-          <w:szCs w:val="36"/>
-          <w:lang w:val="en-US"/>
-        </w:rPr>
-        <w:t>Progression system</w:t>
-      </w:r>
-    </w:p>
-    <w:p>
-      <w:pPr>
-        <w:pStyle w:val="Listenabsatz"/>
-        <w:numPr>
-          <w:ilvl w:val="0"/>
-          <w:numId w:val="1"/>
-        </w:numPr>
-        <w:rPr>
-          <w:rFonts w:ascii="Times New Roman" w:hAnsi="Times New Roman" w:cs="Times New Roman"/>
-          <w:sz w:val="36"/>
-          <w:szCs w:val="36"/>
-          <w:lang w:val="en-US"/>
-        </w:rPr>
-      </w:pPr>
-      <w:r>
-        <w:rPr>
-          <w:rFonts w:ascii="Times New Roman" w:hAnsi="Times New Roman" w:cs="Times New Roman"/>
-          <w:sz w:val="36"/>
-          <w:szCs w:val="36"/>
-          <w:lang w:val="en-US"/>
-        </w:rPr>
-        <w:t>Custom Villager</w:t>
-      </w:r>
-    </w:p>
-    <w:p>
-      <w:pPr>
-        <w:pStyle w:val="Listenabsatz"/>
-        <w:numPr>
-          <w:ilvl w:val="0"/>
-          <w:numId w:val="1"/>
-        </w:numPr>
-        <w:rPr>
-          <w:rFonts w:ascii="Times New Roman" w:hAnsi="Times New Roman" w:cs="Times New Roman"/>
-          <w:sz w:val="36"/>
-          <w:szCs w:val="36"/>
-          <w:lang w:val="en-US"/>
-        </w:rPr>
-      </w:pPr>
-      <w:r>
-        <w:rPr>
-          <w:rFonts w:ascii="Times New Roman" w:hAnsi="Times New Roman" w:cs="Times New Roman"/>
-          <w:sz w:val="36"/>
-          <w:szCs w:val="36"/>
-          <w:lang w:val="en-US"/>
-        </w:rPr>
-        <w:t>Customizable Sound muffler?</w:t>
-      </w:r>
-    </w:p>
-    <w:p>
-      <w:pPr>
-        <w:pStyle w:val="Listenabsatz"/>
-        <w:numPr>
-          <w:ilvl w:val="1"/>
-          <w:numId w:val="1"/>
-        </w:numPr>
-        <w:rPr>
-          <w:rFonts w:ascii="Times New Roman" w:hAnsi="Times New Roman" w:cs="Times New Roman"/>
-          <w:sz w:val="36"/>
-          <w:szCs w:val="36"/>
-          <w:lang w:val="en-US"/>
-        </w:rPr>
-      </w:pPr>
-      <w:r>
-        <w:rPr>
-          <w:rFonts w:ascii="Times New Roman" w:hAnsi="Times New Roman" w:cs="Times New Roman"/>
-          <w:sz w:val="36"/>
-          <w:szCs w:val="36"/>
-          <w:lang w:val="en-US"/>
-        </w:rPr>
-        <w:t>Scan for all registered Sound during init/postinit?</w:t>
-      </w:r>
-    </w:p>
-    <w:p>
-      <w:pPr>
-        <w:pStyle w:val="Listenabsatz"/>
-        <w:numPr>
-          <w:ilvl w:val="1"/>
-          <w:numId w:val="1"/>
-        </w:numPr>
-        <w:rPr>
-          <w:rFonts w:ascii="Times New Roman" w:hAnsi="Times New Roman" w:cs="Times New Roman"/>
-          <w:sz w:val="36"/>
-          <w:szCs w:val="36"/>
-          <w:lang w:val="en-US"/>
-        </w:rPr>
-      </w:pPr>
-      <w:r>
-        <w:rPr>
-          <w:rFonts w:ascii="Times New Roman" w:hAnsi="Times New Roman" w:cs="Times New Roman"/>
-          <w:sz w:val="36"/>
-          <w:szCs w:val="36"/>
-          <w:lang w:val="en-US"/>
-        </w:rPr>
-        <w:t>Choose what sounds to be muffled</w:t>
-      </w:r>
-    </w:p>
-    <w:p>
-      <w:pPr>
-        <w:pStyle w:val="Listenabsatz"/>
-        <w:numPr>
-          <w:ilvl w:val="1"/>
-          <w:numId w:val="1"/>
-        </w:numPr>
-        <w:rPr>
-          <w:rFonts w:ascii="Times New Roman" w:hAnsi="Times New Roman" w:cs="Times New Roman"/>
-          <w:sz w:val="36"/>
-          <w:szCs w:val="36"/>
-          <w:lang w:val="en-US"/>
-        </w:rPr>
-      </w:pPr>
-      <w:r>
-        <w:rPr>
-          <w:rFonts w:ascii="Times New Roman" w:hAnsi="Times New Roman" w:cs="Times New Roman"/>
-          <w:sz w:val="36"/>
-          <w:szCs w:val="36"/>
-          <w:lang w:val="en-US"/>
-        </w:rPr>
-        <w:t>Choose Area of Effect</w:t>
       </w:r>
       <w:bookmarkStart w:id="0" w:name="_GoBack"/>
       <w:bookmarkEnd w:id="0"/>
+    </w:p>
+    <w:p>
+      <w:pPr>
+        <w:pStyle w:val="Listenabsatz"/>
+        <w:numPr>
+          <w:ilvl w:val="0"/>
+          <w:numId w:val="1"/>
+        </w:numPr>
+        <w:rPr>
+          <w:rFonts w:ascii="Times New Roman" w:hAnsi="Times New Roman" w:cs="Times New Roman"/>
+          <w:sz w:val="36"/>
+          <w:szCs w:val="36"/>
+          <w:lang w:val="en-US"/>
+        </w:rPr>
+      </w:pPr>
+      <w:r>
+        <w:rPr>
+          <w:rFonts w:ascii="Times New Roman" w:hAnsi="Times New Roman" w:cs="Times New Roman"/>
+          <w:sz w:val="36"/>
+          <w:szCs w:val="36"/>
+          <w:lang w:val="en-US"/>
+        </w:rPr>
+        <w:t>Plant stages</w:t>
+      </w:r>
+    </w:p>
+    <w:p>
+      <w:pPr>
+        <w:pStyle w:val="Listenabsatz"/>
+        <w:numPr>
+          <w:ilvl w:val="1"/>
+          <w:numId w:val="1"/>
+        </w:numPr>
+        <w:rPr>
+          <w:rFonts w:ascii="Times New Roman" w:hAnsi="Times New Roman" w:cs="Times New Roman"/>
+          <w:sz w:val="36"/>
+          <w:szCs w:val="36"/>
+          <w:lang w:val="en-US"/>
+        </w:rPr>
+      </w:pPr>
+      <w:r>
+        <w:rPr>
+          <w:rFonts w:ascii="Times New Roman" w:hAnsi="Times New Roman" w:cs="Times New Roman"/>
+          <w:sz w:val="36"/>
+          <w:szCs w:val="36"/>
+          <w:lang w:val="en-US"/>
+        </w:rPr>
+        <w:t>Plants can be infused with XP to grow faster or have more Crop output</w:t>
+      </w:r>
+    </w:p>
+    <w:p>
+      <w:pPr>
+        <w:pStyle w:val="Listenabsatz"/>
+        <w:numPr>
+          <w:ilvl w:val="1"/>
+          <w:numId w:val="1"/>
+        </w:numPr>
+        <w:rPr>
+          <w:rFonts w:ascii="Times New Roman" w:hAnsi="Times New Roman" w:cs="Times New Roman"/>
+          <w:sz w:val="36"/>
+          <w:szCs w:val="36"/>
+          <w:lang w:val="en-US"/>
+        </w:rPr>
+      </w:pPr>
+      <w:r>
+        <w:rPr>
+          <w:rFonts w:ascii="Times New Roman" w:hAnsi="Times New Roman" w:cs="Times New Roman"/>
+          <w:sz w:val="36"/>
+          <w:szCs w:val="36"/>
+          <w:lang w:val="en-US"/>
+        </w:rPr>
+        <w:t>Multiple stages for each plant</w:t>
+      </w:r>
+    </w:p>
+    <w:p>
+      <w:pPr>
+        <w:pStyle w:val="Listenabsatz"/>
+        <w:numPr>
+          <w:ilvl w:val="0"/>
+          <w:numId w:val="1"/>
+        </w:numPr>
+        <w:rPr>
+          <w:rFonts w:ascii="Times New Roman" w:hAnsi="Times New Roman" w:cs="Times New Roman"/>
+          <w:sz w:val="36"/>
+          <w:szCs w:val="36"/>
+          <w:lang w:val="en-US"/>
+        </w:rPr>
+      </w:pPr>
+      <w:r>
+        <w:rPr>
+          <w:rFonts w:ascii="Times New Roman" w:hAnsi="Times New Roman" w:cs="Times New Roman"/>
+          <w:sz w:val="36"/>
+          <w:szCs w:val="36"/>
+          <w:lang w:val="en-US"/>
+        </w:rPr>
+        <w:t>Auto Harvesting – the magical approach</w:t>
+      </w:r>
+    </w:p>
+    <w:p>
+      <w:pPr>
+        <w:pStyle w:val="Listenabsatz"/>
+        <w:numPr>
+          <w:ilvl w:val="0"/>
+          <w:numId w:val="1"/>
+        </w:numPr>
+        <w:rPr>
+          <w:rFonts w:ascii="Times New Roman" w:hAnsi="Times New Roman" w:cs="Times New Roman"/>
+          <w:sz w:val="36"/>
+          <w:szCs w:val="36"/>
+          <w:lang w:val="en-US"/>
+        </w:rPr>
+      </w:pPr>
+      <w:r>
+        <w:rPr>
+          <w:rFonts w:ascii="Times New Roman" w:hAnsi="Times New Roman" w:cs="Times New Roman"/>
+          <w:sz w:val="36"/>
+          <w:szCs w:val="36"/>
+          <w:lang w:val="en-US"/>
+        </w:rPr>
+        <w:t>Growth acceleration</w:t>
+      </w:r>
+    </w:p>
+    <w:p>
+      <w:pPr>
+        <w:pStyle w:val="Listenabsatz"/>
+        <w:numPr>
+          <w:ilvl w:val="0"/>
+          <w:numId w:val="1"/>
+        </w:numPr>
+        <w:rPr>
+          <w:rFonts w:ascii="Times New Roman" w:hAnsi="Times New Roman" w:cs="Times New Roman"/>
+          <w:sz w:val="36"/>
+          <w:szCs w:val="36"/>
+          <w:lang w:val="en-US"/>
+        </w:rPr>
+      </w:pPr>
+      <w:r>
+        <w:rPr>
+          <w:rFonts w:ascii="Times New Roman" w:hAnsi="Times New Roman" w:cs="Times New Roman"/>
+          <w:sz w:val="36"/>
+          <w:szCs w:val="36"/>
+          <w:lang w:val="en-US"/>
+        </w:rPr>
+        <w:t>Auto Animal breeding</w:t>
+      </w:r>
+    </w:p>
+    <w:p>
+      <w:pPr>
+        <w:pStyle w:val="Listenabsatz"/>
+        <w:numPr>
+          <w:ilvl w:val="0"/>
+          <w:numId w:val="1"/>
+        </w:numPr>
+        <w:rPr>
+          <w:rFonts w:ascii="Times New Roman" w:hAnsi="Times New Roman" w:cs="Times New Roman"/>
+          <w:sz w:val="36"/>
+          <w:szCs w:val="36"/>
+          <w:lang w:val="en-US"/>
+        </w:rPr>
+      </w:pPr>
+      <w:r>
+        <w:rPr>
+          <w:rFonts w:ascii="Times New Roman" w:hAnsi="Times New Roman" w:cs="Times New Roman"/>
+          <w:sz w:val="36"/>
+          <w:szCs w:val="36"/>
+          <w:lang w:val="en-US"/>
+        </w:rPr>
+        <w:t>Auto Animal killing</w:t>
+      </w:r>
+    </w:p>
+    <w:p>
+      <w:pPr>
+        <w:pStyle w:val="Listenabsatz"/>
+        <w:numPr>
+          <w:ilvl w:val="0"/>
+          <w:numId w:val="1"/>
+        </w:numPr>
+        <w:rPr>
+          <w:rFonts w:ascii="Times New Roman" w:hAnsi="Times New Roman" w:cs="Times New Roman"/>
+          <w:sz w:val="36"/>
+          <w:szCs w:val="36"/>
+          <w:lang w:val="en-US"/>
+        </w:rPr>
+      </w:pPr>
+      <w:r>
+        <w:rPr>
+          <w:rFonts w:ascii="Times New Roman" w:hAnsi="Times New Roman" w:cs="Times New Roman"/>
+          <w:sz w:val="36"/>
+          <w:szCs w:val="36"/>
+          <w:lang w:val="en-US"/>
+        </w:rPr>
+        <w:t>Item Infusion</w:t>
+      </w:r>
+    </w:p>
+    <w:p>
+      <w:pPr>
+        <w:pStyle w:val="Listenabsatz"/>
+        <w:numPr>
+          <w:ilvl w:val="1"/>
+          <w:numId w:val="1"/>
+        </w:numPr>
+        <w:rPr>
+          <w:rFonts w:ascii="Times New Roman" w:hAnsi="Times New Roman" w:cs="Times New Roman"/>
+          <w:sz w:val="36"/>
+          <w:szCs w:val="36"/>
+          <w:lang w:val="en-US"/>
+        </w:rPr>
+      </w:pPr>
+      <w:r>
+        <w:rPr>
+          <w:rFonts w:ascii="Times New Roman" w:hAnsi="Times New Roman" w:cs="Times New Roman"/>
+          <w:sz w:val="36"/>
+          <w:szCs w:val="36"/>
+          <w:lang w:val="en-US"/>
+        </w:rPr>
+        <w:t>Furnace</w:t>
+      </w:r>
+    </w:p>
+    <w:p>
+      <w:pPr>
+        <w:pStyle w:val="Listenabsatz"/>
+        <w:numPr>
+          <w:ilvl w:val="2"/>
+          <w:numId w:val="1"/>
+        </w:numPr>
+        <w:rPr>
+          <w:rFonts w:ascii="Times New Roman" w:hAnsi="Times New Roman" w:cs="Times New Roman"/>
+          <w:sz w:val="36"/>
+          <w:szCs w:val="36"/>
+          <w:lang w:val="en-US"/>
+        </w:rPr>
+      </w:pPr>
+      <w:r>
+        <w:rPr>
+          <w:rFonts w:ascii="Times New Roman" w:hAnsi="Times New Roman" w:cs="Times New Roman"/>
+          <w:sz w:val="36"/>
+          <w:szCs w:val="36"/>
+          <w:lang w:val="en-US"/>
+        </w:rPr>
+        <w:t>Becomes faster</w:t>
+      </w:r>
+    </w:p>
+    <w:p>
+      <w:pPr>
+        <w:pStyle w:val="Listenabsatz"/>
+        <w:numPr>
+          <w:ilvl w:val="2"/>
+          <w:numId w:val="1"/>
+        </w:numPr>
+        <w:rPr>
+          <w:rFonts w:ascii="Times New Roman" w:hAnsi="Times New Roman" w:cs="Times New Roman"/>
+          <w:sz w:val="36"/>
+          <w:szCs w:val="36"/>
+          <w:lang w:val="en-US"/>
+        </w:rPr>
+      </w:pPr>
+      <w:r>
+        <w:rPr>
+          <w:rFonts w:ascii="Times New Roman" w:hAnsi="Times New Roman" w:cs="Times New Roman"/>
+          <w:sz w:val="36"/>
+          <w:szCs w:val="36"/>
+          <w:lang w:val="en-US"/>
+        </w:rPr>
+        <w:t>More efficient</w:t>
+      </w:r>
+    </w:p>
+    <w:p>
+      <w:pPr>
+        <w:pStyle w:val="Listenabsatz"/>
+        <w:numPr>
+          <w:ilvl w:val="1"/>
+          <w:numId w:val="1"/>
+        </w:numPr>
+        <w:rPr>
+          <w:rFonts w:ascii="Times New Roman" w:hAnsi="Times New Roman" w:cs="Times New Roman"/>
+          <w:sz w:val="36"/>
+          <w:szCs w:val="36"/>
+          <w:lang w:val="en-US"/>
+        </w:rPr>
+      </w:pPr>
+      <w:r>
+        <w:rPr>
+          <w:rFonts w:ascii="Times New Roman" w:hAnsi="Times New Roman" w:cs="Times New Roman"/>
+          <w:sz w:val="36"/>
+          <w:szCs w:val="36"/>
+          <w:lang w:val="en-US"/>
+        </w:rPr>
+        <w:t>Crafting Table</w:t>
+      </w:r>
+    </w:p>
+    <w:p>
+      <w:pPr>
+        <w:pStyle w:val="Listenabsatz"/>
+        <w:numPr>
+          <w:ilvl w:val="2"/>
+          <w:numId w:val="1"/>
+        </w:numPr>
+        <w:rPr>
+          <w:rFonts w:ascii="Times New Roman" w:hAnsi="Times New Roman" w:cs="Times New Roman"/>
+          <w:sz w:val="36"/>
+          <w:szCs w:val="36"/>
+          <w:lang w:val="en-US"/>
+        </w:rPr>
+      </w:pPr>
+      <w:r>
+        <w:rPr>
+          <w:rFonts w:ascii="Times New Roman" w:hAnsi="Times New Roman" w:cs="Times New Roman"/>
+          <w:sz w:val="36"/>
+          <w:szCs w:val="36"/>
+          <w:lang w:val="en-US"/>
+        </w:rPr>
+        <w:t>Keeps Items inside</w:t>
+      </w:r>
+    </w:p>
+    <w:p>
+      <w:pPr>
+        <w:pStyle w:val="Listenabsatz"/>
+        <w:numPr>
+          <w:ilvl w:val="1"/>
+          <w:numId w:val="1"/>
+        </w:numPr>
+        <w:rPr>
+          <w:rFonts w:ascii="Times New Roman" w:hAnsi="Times New Roman" w:cs="Times New Roman"/>
+          <w:sz w:val="36"/>
+          <w:szCs w:val="36"/>
+          <w:lang w:val="en-US"/>
+        </w:rPr>
+      </w:pPr>
+      <w:proofErr w:type="spellStart"/>
+      <w:r>
+        <w:rPr>
+          <w:rFonts w:ascii="Times New Roman" w:hAnsi="Times New Roman" w:cs="Times New Roman"/>
+          <w:sz w:val="36"/>
+          <w:szCs w:val="36"/>
+          <w:lang w:val="en-US"/>
+        </w:rPr>
+        <w:t>XPAdditions</w:t>
+      </w:r>
+      <w:proofErr w:type="spellEnd"/>
+      <w:r>
+        <w:rPr>
+          <w:rFonts w:ascii="Times New Roman" w:hAnsi="Times New Roman" w:cs="Times New Roman"/>
+          <w:sz w:val="36"/>
+          <w:szCs w:val="36"/>
+          <w:lang w:val="en-US"/>
+        </w:rPr>
+        <w:t>-Machines</w:t>
+      </w:r>
+    </w:p>
+    <w:p>
+      <w:pPr>
+        <w:pStyle w:val="Listenabsatz"/>
+        <w:numPr>
+          <w:ilvl w:val="2"/>
+          <w:numId w:val="1"/>
+        </w:numPr>
+        <w:rPr>
+          <w:rFonts w:ascii="Times New Roman" w:hAnsi="Times New Roman" w:cs="Times New Roman"/>
+          <w:sz w:val="36"/>
+          <w:szCs w:val="36"/>
+          <w:lang w:val="en-US"/>
+        </w:rPr>
+      </w:pPr>
+      <w:r>
+        <w:rPr>
+          <w:rFonts w:ascii="Times New Roman" w:hAnsi="Times New Roman" w:cs="Times New Roman"/>
+          <w:sz w:val="36"/>
+          <w:szCs w:val="36"/>
+          <w:lang w:val="en-US"/>
+        </w:rPr>
+        <w:t>Get faster</w:t>
+      </w:r>
+    </w:p>
+    <w:p>
+      <w:pPr>
+        <w:pStyle w:val="Listenabsatz"/>
+        <w:numPr>
+          <w:ilvl w:val="2"/>
+          <w:numId w:val="1"/>
+        </w:numPr>
+        <w:rPr>
+          <w:rFonts w:ascii="Times New Roman" w:hAnsi="Times New Roman" w:cs="Times New Roman"/>
+          <w:sz w:val="36"/>
+          <w:szCs w:val="36"/>
+          <w:lang w:val="en-US"/>
+        </w:rPr>
+      </w:pPr>
+      <w:r>
+        <w:rPr>
+          <w:rFonts w:ascii="Times New Roman" w:hAnsi="Times New Roman" w:cs="Times New Roman"/>
+          <w:sz w:val="36"/>
+          <w:szCs w:val="36"/>
+          <w:lang w:val="en-US"/>
+        </w:rPr>
+        <w:t>More efficient</w:t>
+      </w:r>
+    </w:p>
+    <w:p>
+      <w:pPr>
+        <w:pStyle w:val="Listenabsatz"/>
+        <w:numPr>
+          <w:ilvl w:val="2"/>
+          <w:numId w:val="1"/>
+        </w:numPr>
+        <w:rPr>
+          <w:rFonts w:ascii="Times New Roman" w:hAnsi="Times New Roman" w:cs="Times New Roman"/>
+          <w:sz w:val="36"/>
+          <w:szCs w:val="36"/>
+          <w:lang w:val="en-US"/>
+        </w:rPr>
+      </w:pPr>
+      <w:r>
+        <w:rPr>
+          <w:rFonts w:ascii="Times New Roman" w:hAnsi="Times New Roman" w:cs="Times New Roman"/>
+          <w:sz w:val="36"/>
+          <w:szCs w:val="36"/>
+          <w:lang w:val="en-US"/>
+        </w:rPr>
+        <w:t>Greater working area</w:t>
+      </w:r>
+    </w:p>
+    <w:p>
+      <w:pPr>
+        <w:pStyle w:val="Listenabsatz"/>
+        <w:numPr>
+          <w:ilvl w:val="0"/>
+          <w:numId w:val="1"/>
+        </w:numPr>
+        <w:rPr>
+          <w:rFonts w:ascii="Times New Roman" w:hAnsi="Times New Roman" w:cs="Times New Roman"/>
+          <w:sz w:val="36"/>
+          <w:szCs w:val="36"/>
+          <w:lang w:val="en-US"/>
+        </w:rPr>
+      </w:pPr>
+      <w:r>
+        <w:rPr>
+          <w:rFonts w:ascii="Times New Roman" w:hAnsi="Times New Roman" w:cs="Times New Roman"/>
+          <w:sz w:val="36"/>
+          <w:szCs w:val="36"/>
+          <w:lang w:val="en-US"/>
+        </w:rPr>
+        <w:t>Progression system</w:t>
+      </w:r>
+    </w:p>
+    <w:p>
+      <w:pPr>
+        <w:pStyle w:val="Listenabsatz"/>
+        <w:numPr>
+          <w:ilvl w:val="0"/>
+          <w:numId w:val="1"/>
+        </w:numPr>
+        <w:rPr>
+          <w:rFonts w:ascii="Times New Roman" w:hAnsi="Times New Roman" w:cs="Times New Roman"/>
+          <w:sz w:val="36"/>
+          <w:szCs w:val="36"/>
+          <w:lang w:val="en-US"/>
+        </w:rPr>
+      </w:pPr>
+      <w:r>
+        <w:rPr>
+          <w:rFonts w:ascii="Times New Roman" w:hAnsi="Times New Roman" w:cs="Times New Roman"/>
+          <w:sz w:val="36"/>
+          <w:szCs w:val="36"/>
+          <w:lang w:val="en-US"/>
+        </w:rPr>
+        <w:t>Custom Villager</w:t>
+      </w:r>
+    </w:p>
+    <w:p>
+      <w:pPr>
+        <w:pStyle w:val="Listenabsatz"/>
+        <w:numPr>
+          <w:ilvl w:val="0"/>
+          <w:numId w:val="1"/>
+        </w:numPr>
+        <w:rPr>
+          <w:rFonts w:ascii="Times New Roman" w:hAnsi="Times New Roman" w:cs="Times New Roman"/>
+          <w:sz w:val="36"/>
+          <w:szCs w:val="36"/>
+          <w:lang w:val="en-US"/>
+        </w:rPr>
+      </w:pPr>
+      <w:r>
+        <w:rPr>
+          <w:rFonts w:ascii="Times New Roman" w:hAnsi="Times New Roman" w:cs="Times New Roman"/>
+          <w:sz w:val="36"/>
+          <w:szCs w:val="36"/>
+          <w:lang w:val="en-US"/>
+        </w:rPr>
+        <w:t>Customizable Sound muffler?</w:t>
+      </w:r>
+    </w:p>
+    <w:p>
+      <w:pPr>
+        <w:pStyle w:val="Listenabsatz"/>
+        <w:numPr>
+          <w:ilvl w:val="1"/>
+          <w:numId w:val="1"/>
+        </w:numPr>
+        <w:rPr>
+          <w:rFonts w:ascii="Times New Roman" w:hAnsi="Times New Roman" w:cs="Times New Roman"/>
+          <w:sz w:val="36"/>
+          <w:szCs w:val="36"/>
+          <w:lang w:val="en-US"/>
+        </w:rPr>
+      </w:pPr>
+      <w:r>
+        <w:rPr>
+          <w:rFonts w:ascii="Times New Roman" w:hAnsi="Times New Roman" w:cs="Times New Roman"/>
+          <w:sz w:val="36"/>
+          <w:szCs w:val="36"/>
+          <w:lang w:val="en-US"/>
+        </w:rPr>
+        <w:t xml:space="preserve">Scan for all registered Sound during </w:t>
+      </w:r>
+      <w:proofErr w:type="spellStart"/>
+      <w:r>
+        <w:rPr>
+          <w:rFonts w:ascii="Times New Roman" w:hAnsi="Times New Roman" w:cs="Times New Roman"/>
+          <w:sz w:val="36"/>
+          <w:szCs w:val="36"/>
+          <w:lang w:val="en-US"/>
+        </w:rPr>
+        <w:t>init</w:t>
+      </w:r>
+      <w:proofErr w:type="spellEnd"/>
+      <w:r>
+        <w:rPr>
+          <w:rFonts w:ascii="Times New Roman" w:hAnsi="Times New Roman" w:cs="Times New Roman"/>
+          <w:sz w:val="36"/>
+          <w:szCs w:val="36"/>
+          <w:lang w:val="en-US"/>
+        </w:rPr>
+        <w:t>/</w:t>
+      </w:r>
+      <w:proofErr w:type="spellStart"/>
+      <w:r>
+        <w:rPr>
+          <w:rFonts w:ascii="Times New Roman" w:hAnsi="Times New Roman" w:cs="Times New Roman"/>
+          <w:sz w:val="36"/>
+          <w:szCs w:val="36"/>
+          <w:lang w:val="en-US"/>
+        </w:rPr>
+        <w:t>postinit</w:t>
+      </w:r>
+      <w:proofErr w:type="spellEnd"/>
+      <w:r>
+        <w:rPr>
+          <w:rFonts w:ascii="Times New Roman" w:hAnsi="Times New Roman" w:cs="Times New Roman"/>
+          <w:sz w:val="36"/>
+          <w:szCs w:val="36"/>
+          <w:lang w:val="en-US"/>
+        </w:rPr>
+        <w:t>?</w:t>
+      </w:r>
+    </w:p>
+    <w:p>
+      <w:pPr>
+        <w:pStyle w:val="Listenabsatz"/>
+        <w:numPr>
+          <w:ilvl w:val="1"/>
+          <w:numId w:val="1"/>
+        </w:numPr>
+        <w:rPr>
+          <w:rFonts w:ascii="Times New Roman" w:hAnsi="Times New Roman" w:cs="Times New Roman"/>
+          <w:sz w:val="36"/>
+          <w:szCs w:val="36"/>
+          <w:lang w:val="en-US"/>
+        </w:rPr>
+      </w:pPr>
+      <w:r>
+        <w:rPr>
+          <w:rFonts w:ascii="Times New Roman" w:hAnsi="Times New Roman" w:cs="Times New Roman"/>
+          <w:sz w:val="36"/>
+          <w:szCs w:val="36"/>
+          <w:lang w:val="en-US"/>
+        </w:rPr>
+        <w:t>Choose what sounds to be muffled</w:t>
+      </w:r>
+    </w:p>
+    <w:p>
+      <w:pPr>
+        <w:pStyle w:val="Listenabsatz"/>
+        <w:numPr>
+          <w:ilvl w:val="1"/>
+          <w:numId w:val="1"/>
+        </w:numPr>
+        <w:rPr>
+          <w:rFonts w:ascii="Times New Roman" w:hAnsi="Times New Roman" w:cs="Times New Roman"/>
+          <w:sz w:val="36"/>
+          <w:szCs w:val="36"/>
+          <w:lang w:val="en-US"/>
+        </w:rPr>
+      </w:pPr>
+      <w:r>
+        <w:rPr>
+          <w:rFonts w:ascii="Times New Roman" w:hAnsi="Times New Roman" w:cs="Times New Roman"/>
+          <w:sz w:val="36"/>
+          <w:szCs w:val="36"/>
+          <w:lang w:val="en-US"/>
+        </w:rPr>
+        <w:t>Choose Area of Effect</w:t>
+      </w:r>
     </w:p>
     <w:p>
       <w:pPr>
@@ -681,7 +745,7 @@
 
 <file path=word/numbering.xml><?xml version="1.0" encoding="utf-8"?>
 <w:numbering xmlns:wpc="http://schemas.microsoft.com/office/word/2010/wordprocessingCanvas" xmlns:mc="http://schemas.openxmlformats.org/markup-compatibility/2006" xmlns:o="urn:schemas-microsoft-com:office:office" xmlns:r="http://schemas.openxmlformats.org/officeDocument/2006/relationships" xmlns:m="http://schemas.openxmlformats.org/officeDocument/2006/math" xmlns:v="urn:schemas-microsoft-com:vml" xmlns:wp14="http://schemas.microsoft.com/office/word/2010/wordprocessingDrawing" xmlns:wp="http://schemas.openxmlformats.org/drawingml/2006/wordprocessingDrawing" xmlns:w10="urn:schemas-microsoft-com:office:word" xmlns:w="http://schemas.openxmlformats.org/wordprocessingml/2006/main" xmlns:w14="http://schemas.microsoft.com/office/word/2010/wordml" xmlns:w15="http://schemas.microsoft.com/office/word/2012/wordml" xmlns:wpg="http://schemas.microsoft.com/office/word/2010/wordprocessingGroup" xmlns:wpi="http://schemas.microsoft.com/office/word/2010/wordprocessingInk" xmlns:wne="http://schemas.microsoft.com/office/word/2006/wordml" xmlns:wps="http://schemas.microsoft.com/office/word/2010/wordprocessingShape" mc:Ignorable="w14 w15 wp14">
-  <w:abstractNum w:abstractNumId="0" w15:restartNumberingAfterBreak="0">
+  <w:abstractNum w:abstractNumId="0">
     <w:nsid w:val="62A64192"/>
     <w:multiLevelType w:val="hybridMultilevel"/>
     <w:tmpl w:val="59769F74"/>

</xml_diff>

<commit_message>
ready to update to Forge 14.23.5.2835
</commit_message>
<xml_diff>
--- a/XPAdditions.docx
+++ b/XPAdditions.docx
@@ -112,6 +112,210 @@
         </w:rPr>
         <w:t>XP Storage</w:t>
       </w:r>
+    </w:p>
+    <w:p>
+      <w:pPr>
+        <w:pStyle w:val="Listenabsatz"/>
+        <w:numPr>
+          <w:ilvl w:val="0"/>
+          <w:numId w:val="1"/>
+        </w:numPr>
+        <w:rPr>
+          <w:rFonts w:ascii="Times New Roman" w:hAnsi="Times New Roman" w:cs="Times New Roman"/>
+          <w:sz w:val="36"/>
+          <w:szCs w:val="36"/>
+          <w:lang w:val="en-US"/>
+        </w:rPr>
+      </w:pPr>
+      <w:r>
+        <w:rPr>
+          <w:rFonts w:ascii="Times New Roman" w:hAnsi="Times New Roman" w:cs="Times New Roman"/>
+          <w:sz w:val="36"/>
+          <w:szCs w:val="36"/>
+          <w:lang w:val="en-US"/>
+        </w:rPr>
+        <w:t>Different Per-Player Careers</w:t>
+      </w:r>
+    </w:p>
+    <w:p>
+      <w:pPr>
+        <w:pStyle w:val="Listenabsatz"/>
+        <w:numPr>
+          <w:ilvl w:val="1"/>
+          <w:numId w:val="1"/>
+        </w:numPr>
+        <w:rPr>
+          <w:rFonts w:ascii="Times New Roman" w:hAnsi="Times New Roman" w:cs="Times New Roman"/>
+          <w:sz w:val="36"/>
+          <w:szCs w:val="36"/>
+          <w:lang w:val="en-US"/>
+        </w:rPr>
+      </w:pPr>
+      <w:r>
+        <w:rPr>
+          <w:rFonts w:ascii="Times New Roman" w:hAnsi="Times New Roman" w:cs="Times New Roman"/>
+          <w:sz w:val="36"/>
+          <w:szCs w:val="36"/>
+          <w:lang w:val="en-US"/>
+        </w:rPr>
+        <w:t>Only one Career at a time</w:t>
+      </w:r>
+    </w:p>
+    <w:p>
+      <w:pPr>
+        <w:pStyle w:val="Listenabsatz"/>
+        <w:numPr>
+          <w:ilvl w:val="2"/>
+          <w:numId w:val="1"/>
+        </w:numPr>
+        <w:rPr>
+          <w:rFonts w:ascii="Times New Roman" w:hAnsi="Times New Roman" w:cs="Times New Roman"/>
+          <w:sz w:val="36"/>
+          <w:szCs w:val="36"/>
+          <w:lang w:val="en-US"/>
+        </w:rPr>
+      </w:pPr>
+      <w:r>
+        <w:rPr>
+          <w:rFonts w:ascii="Times New Roman" w:hAnsi="Times New Roman" w:cs="Times New Roman"/>
+          <w:sz w:val="36"/>
+          <w:szCs w:val="36"/>
+          <w:lang w:val="en-US"/>
+        </w:rPr>
+        <w:t>Career can eventually be changed</w:t>
+      </w:r>
+    </w:p>
+    <w:p>
+      <w:pPr>
+        <w:pStyle w:val="Listenabsatz"/>
+        <w:numPr>
+          <w:ilvl w:val="2"/>
+          <w:numId w:val="1"/>
+        </w:numPr>
+        <w:rPr>
+          <w:rFonts w:ascii="Times New Roman" w:hAnsi="Times New Roman" w:cs="Times New Roman"/>
+          <w:sz w:val="36"/>
+          <w:szCs w:val="36"/>
+          <w:lang w:val="en-US"/>
+        </w:rPr>
+      </w:pPr>
+      <w:r>
+        <w:rPr>
+          <w:rFonts w:ascii="Times New Roman" w:hAnsi="Times New Roman" w:cs="Times New Roman"/>
+          <w:sz w:val="36"/>
+          <w:szCs w:val="36"/>
+          <w:lang w:val="en-US"/>
+        </w:rPr>
+        <w:t>Experts in one career can start a second career</w:t>
+      </w:r>
+    </w:p>
+    <w:p>
+      <w:pPr>
+        <w:pStyle w:val="Listenabsatz"/>
+        <w:numPr>
+          <w:ilvl w:val="2"/>
+          <w:numId w:val="1"/>
+        </w:numPr>
+        <w:rPr>
+          <w:rFonts w:ascii="Times New Roman" w:hAnsi="Times New Roman" w:cs="Times New Roman"/>
+          <w:sz w:val="36"/>
+          <w:szCs w:val="36"/>
+          <w:lang w:val="en-US"/>
+        </w:rPr>
+      </w:pPr>
+      <w:r>
+        <w:rPr>
+          <w:rFonts w:ascii="Times New Roman" w:hAnsi="Times New Roman" w:cs="Times New Roman"/>
+          <w:sz w:val="36"/>
+          <w:szCs w:val="36"/>
+          <w:lang w:val="en-US"/>
+        </w:rPr>
+        <w:t>Career specific tasks need to be fulfilled regularly to keep your XP and rank</w:t>
+      </w:r>
+    </w:p>
+    <w:p>
+      <w:pPr>
+        <w:pStyle w:val="Listenabsatz"/>
+        <w:numPr>
+          <w:ilvl w:val="1"/>
+          <w:numId w:val="1"/>
+        </w:numPr>
+        <w:rPr>
+          <w:rFonts w:ascii="Times New Roman" w:hAnsi="Times New Roman" w:cs="Times New Roman"/>
+          <w:sz w:val="36"/>
+          <w:szCs w:val="36"/>
+          <w:lang w:val="en-US"/>
+        </w:rPr>
+      </w:pPr>
+      <w:r>
+        <w:rPr>
+          <w:rFonts w:ascii="Times New Roman" w:hAnsi="Times New Roman" w:cs="Times New Roman"/>
+          <w:sz w:val="36"/>
+          <w:szCs w:val="36"/>
+          <w:lang w:val="en-US"/>
+        </w:rPr>
+        <w:t>Ranks in each career</w:t>
+      </w:r>
+    </w:p>
+    <w:p>
+      <w:pPr>
+        <w:pStyle w:val="Listenabsatz"/>
+        <w:numPr>
+          <w:ilvl w:val="2"/>
+          <w:numId w:val="1"/>
+        </w:numPr>
+        <w:rPr>
+          <w:rFonts w:ascii="Times New Roman" w:hAnsi="Times New Roman" w:cs="Times New Roman"/>
+          <w:sz w:val="36"/>
+          <w:szCs w:val="36"/>
+          <w:lang w:val="en-US"/>
+        </w:rPr>
+      </w:pPr>
+      <w:r>
+        <w:rPr>
+          <w:rFonts w:ascii="Times New Roman" w:hAnsi="Times New Roman" w:cs="Times New Roman"/>
+          <w:sz w:val="36"/>
+          <w:szCs w:val="36"/>
+          <w:lang w:val="en-US"/>
+        </w:rPr>
+        <w:t xml:space="preserve">Novice, </w:t>
+      </w:r>
+      <w:r>
+        <w:rPr>
+          <w:rFonts w:ascii="Times New Roman" w:hAnsi="Times New Roman" w:cs="Times New Roman"/>
+          <w:sz w:val="36"/>
+          <w:szCs w:val="36"/>
+          <w:lang w:val="en-US"/>
+        </w:rPr>
+        <w:t xml:space="preserve">Advanced Beginner, </w:t>
+      </w:r>
+      <w:r>
+        <w:rPr>
+          <w:rFonts w:ascii="Times New Roman" w:hAnsi="Times New Roman" w:cs="Times New Roman"/>
+          <w:sz w:val="36"/>
+          <w:szCs w:val="36"/>
+          <w:lang w:val="en-US"/>
+        </w:rPr>
+        <w:t>Amateur,</w:t>
+      </w:r>
+      <w:r>
+        <w:rPr>
+          <w:rFonts w:ascii="Times New Roman" w:hAnsi="Times New Roman" w:cs="Times New Roman"/>
+          <w:sz w:val="36"/>
+          <w:szCs w:val="36"/>
+          <w:lang w:val="en-US"/>
+        </w:rPr>
+        <w:t xml:space="preserve"> Competent, Proficient</w:t>
+      </w:r>
+      <w:r>
+        <w:rPr>
+          <w:rFonts w:ascii="Times New Roman" w:hAnsi="Times New Roman" w:cs="Times New Roman"/>
+          <w:sz w:val="36"/>
+          <w:szCs w:val="36"/>
+          <w:lang w:val="en-US"/>
+        </w:rPr>
+        <w:t>, Master, Expert</w:t>
+      </w:r>
       <w:bookmarkStart w:id="0" w:name="_GoBack"/>
       <w:bookmarkEnd w:id="0"/>
     </w:p>
@@ -119,6 +323,543 @@
       <w:pPr>
         <w:pStyle w:val="Listenabsatz"/>
         <w:numPr>
+          <w:ilvl w:val="1"/>
+          <w:numId w:val="1"/>
+        </w:numPr>
+        <w:rPr>
+          <w:rFonts w:ascii="Times New Roman" w:hAnsi="Times New Roman" w:cs="Times New Roman"/>
+          <w:sz w:val="36"/>
+          <w:szCs w:val="36"/>
+          <w:lang w:val="en-US"/>
+        </w:rPr>
+      </w:pPr>
+      <w:r>
+        <w:rPr>
+          <w:rFonts w:ascii="Times New Roman" w:hAnsi="Times New Roman" w:cs="Times New Roman"/>
+          <w:sz w:val="36"/>
+          <w:szCs w:val="36"/>
+          <w:lang w:val="en-US"/>
+        </w:rPr>
+        <w:t>Each rank gives effects</w:t>
+      </w:r>
+    </w:p>
+    <w:p>
+      <w:pPr>
+        <w:pStyle w:val="Listenabsatz"/>
+        <w:numPr>
+          <w:ilvl w:val="1"/>
+          <w:numId w:val="1"/>
+        </w:numPr>
+        <w:rPr>
+          <w:rFonts w:ascii="Times New Roman" w:hAnsi="Times New Roman" w:cs="Times New Roman"/>
+          <w:sz w:val="36"/>
+          <w:szCs w:val="36"/>
+          <w:lang w:val="en-US"/>
+        </w:rPr>
+      </w:pPr>
+      <w:r>
+        <w:rPr>
+          <w:rFonts w:ascii="Times New Roman" w:hAnsi="Times New Roman" w:cs="Times New Roman"/>
+          <w:sz w:val="36"/>
+          <w:szCs w:val="36"/>
+          <w:lang w:val="en-US"/>
+        </w:rPr>
+        <w:t>Higher Ranks = better Effects</w:t>
+      </w:r>
+    </w:p>
+    <w:p>
+      <w:pPr>
+        <w:pStyle w:val="Listenabsatz"/>
+        <w:numPr>
+          <w:ilvl w:val="1"/>
+          <w:numId w:val="1"/>
+        </w:numPr>
+        <w:rPr>
+          <w:rFonts w:ascii="Times New Roman" w:hAnsi="Times New Roman" w:cs="Times New Roman"/>
+          <w:sz w:val="36"/>
+          <w:szCs w:val="36"/>
+          <w:lang w:val="en-US"/>
+        </w:rPr>
+      </w:pPr>
+      <w:r>
+        <w:rPr>
+          <w:rFonts w:ascii="Times New Roman" w:hAnsi="Times New Roman" w:cs="Times New Roman"/>
+          <w:sz w:val="36"/>
+          <w:szCs w:val="36"/>
+          <w:lang w:val="en-US"/>
+        </w:rPr>
+        <w:t>Effect can be permanent or short-time only</w:t>
+      </w:r>
+    </w:p>
+    <w:p>
+      <w:pPr>
+        <w:pStyle w:val="Listenabsatz"/>
+        <w:numPr>
+          <w:ilvl w:val="2"/>
+          <w:numId w:val="1"/>
+        </w:numPr>
+        <w:rPr>
+          <w:rFonts w:ascii="Times New Roman" w:hAnsi="Times New Roman" w:cs="Times New Roman"/>
+          <w:sz w:val="36"/>
+          <w:szCs w:val="36"/>
+          <w:lang w:val="en-US"/>
+        </w:rPr>
+      </w:pPr>
+      <w:r>
+        <w:rPr>
+          <w:rFonts w:ascii="Times New Roman" w:hAnsi="Times New Roman" w:cs="Times New Roman"/>
+          <w:sz w:val="36"/>
+          <w:szCs w:val="36"/>
+          <w:lang w:val="en-US"/>
+        </w:rPr>
+        <w:t>This depends on rank and effect</w:t>
+      </w:r>
+    </w:p>
+    <w:p>
+      <w:pPr>
+        <w:pStyle w:val="Listenabsatz"/>
+        <w:numPr>
+          <w:ilvl w:val="3"/>
+          <w:numId w:val="1"/>
+        </w:numPr>
+        <w:rPr>
+          <w:rFonts w:ascii="Times New Roman" w:hAnsi="Times New Roman" w:cs="Times New Roman"/>
+          <w:sz w:val="36"/>
+          <w:szCs w:val="36"/>
+          <w:lang w:val="en-US"/>
+        </w:rPr>
+      </w:pPr>
+      <w:proofErr w:type="spellStart"/>
+      <w:r>
+        <w:rPr>
+          <w:rFonts w:ascii="Times New Roman" w:hAnsi="Times New Roman" w:cs="Times New Roman"/>
+          <w:sz w:val="36"/>
+          <w:szCs w:val="36"/>
+          <w:lang w:val="en-US"/>
+        </w:rPr>
+        <w:t>Eg</w:t>
+      </w:r>
+      <w:proofErr w:type="spellEnd"/>
+      <w:r>
+        <w:rPr>
+          <w:rFonts w:ascii="Times New Roman" w:hAnsi="Times New Roman" w:cs="Times New Roman"/>
+          <w:sz w:val="36"/>
+          <w:szCs w:val="36"/>
+          <w:lang w:val="en-US"/>
+        </w:rPr>
+        <w:t>.: Mining Speed may start with a few seconds and go up to permanent</w:t>
+      </w:r>
+    </w:p>
+    <w:p>
+      <w:pPr>
+        <w:pStyle w:val="Listenabsatz"/>
+        <w:numPr>
+          <w:ilvl w:val="3"/>
+          <w:numId w:val="1"/>
+        </w:numPr>
+        <w:rPr>
+          <w:rFonts w:ascii="Times New Roman" w:hAnsi="Times New Roman" w:cs="Times New Roman"/>
+          <w:sz w:val="36"/>
+          <w:szCs w:val="36"/>
+          <w:lang w:val="en-US"/>
+        </w:rPr>
+      </w:pPr>
+      <w:proofErr w:type="spellStart"/>
+      <w:r>
+        <w:rPr>
+          <w:rFonts w:ascii="Times New Roman" w:hAnsi="Times New Roman" w:cs="Times New Roman"/>
+          <w:sz w:val="36"/>
+          <w:szCs w:val="36"/>
+          <w:lang w:val="en-US"/>
+        </w:rPr>
+        <w:t>Eg</w:t>
+      </w:r>
+      <w:proofErr w:type="spellEnd"/>
+      <w:r>
+        <w:rPr>
+          <w:rFonts w:ascii="Times New Roman" w:hAnsi="Times New Roman" w:cs="Times New Roman"/>
+          <w:sz w:val="36"/>
+          <w:szCs w:val="36"/>
+          <w:lang w:val="en-US"/>
+        </w:rPr>
+        <w:t>.: Regeneration may never get permanent – would be to OP</w:t>
+      </w:r>
+    </w:p>
+    <w:p>
+      <w:pPr>
+        <w:pStyle w:val="Listenabsatz"/>
+        <w:numPr>
+          <w:ilvl w:val="1"/>
+          <w:numId w:val="1"/>
+        </w:numPr>
+        <w:rPr>
+          <w:rFonts w:ascii="Times New Roman" w:hAnsi="Times New Roman" w:cs="Times New Roman"/>
+          <w:sz w:val="36"/>
+          <w:szCs w:val="36"/>
+          <w:lang w:val="en-US"/>
+        </w:rPr>
+      </w:pPr>
+      <w:r>
+        <w:rPr>
+          <w:rFonts w:ascii="Times New Roman" w:hAnsi="Times New Roman" w:cs="Times New Roman"/>
+          <w:sz w:val="36"/>
+          <w:szCs w:val="36"/>
+          <w:lang w:val="en-US"/>
+        </w:rPr>
+        <w:t>Effects may get</w:t>
+      </w:r>
+      <w:r>
+        <w:rPr>
+          <w:rFonts w:ascii="Times New Roman" w:hAnsi="Times New Roman" w:cs="Times New Roman"/>
+          <w:sz w:val="36"/>
+          <w:szCs w:val="36"/>
+          <w:lang w:val="en-US"/>
+        </w:rPr>
+        <w:t xml:space="preserve"> bound to </w:t>
+      </w:r>
+      <w:r>
+        <w:rPr>
+          <w:rFonts w:ascii="Times New Roman" w:hAnsi="Times New Roman" w:cs="Times New Roman"/>
+          <w:sz w:val="36"/>
+          <w:szCs w:val="36"/>
+          <w:lang w:val="en-US"/>
+        </w:rPr>
+        <w:t xml:space="preserve">an </w:t>
+      </w:r>
+      <w:r>
+        <w:rPr>
+          <w:rFonts w:ascii="Times New Roman" w:hAnsi="Times New Roman" w:cs="Times New Roman"/>
+          <w:sz w:val="36"/>
+          <w:szCs w:val="36"/>
+          <w:lang w:val="en-US"/>
+        </w:rPr>
+        <w:t>item</w:t>
+      </w:r>
+    </w:p>
+    <w:p>
+      <w:pPr>
+        <w:pStyle w:val="Listenabsatz"/>
+        <w:numPr>
+          <w:ilvl w:val="2"/>
+          <w:numId w:val="1"/>
+        </w:numPr>
+        <w:rPr>
+          <w:rFonts w:ascii="Times New Roman" w:hAnsi="Times New Roman" w:cs="Times New Roman"/>
+          <w:sz w:val="36"/>
+          <w:szCs w:val="36"/>
+          <w:lang w:val="en-US"/>
+        </w:rPr>
+      </w:pPr>
+      <w:proofErr w:type="spellStart"/>
+      <w:r>
+        <w:rPr>
+          <w:rFonts w:ascii="Times New Roman" w:hAnsi="Times New Roman" w:cs="Times New Roman"/>
+          <w:sz w:val="36"/>
+          <w:szCs w:val="36"/>
+          <w:lang w:val="en-US"/>
+        </w:rPr>
+        <w:t>Eg</w:t>
+      </w:r>
+      <w:proofErr w:type="spellEnd"/>
+      <w:r>
+        <w:rPr>
+          <w:rFonts w:ascii="Times New Roman" w:hAnsi="Times New Roman" w:cs="Times New Roman"/>
+          <w:sz w:val="36"/>
+          <w:szCs w:val="36"/>
+          <w:lang w:val="en-US"/>
+        </w:rPr>
+        <w:t xml:space="preserve"> an Item that grows plants faster or auto harvests them</w:t>
+      </w:r>
+    </w:p>
+    <w:p>
+      <w:pPr>
+        <w:pStyle w:val="Listenabsatz"/>
+        <w:numPr>
+          <w:ilvl w:val="2"/>
+          <w:numId w:val="1"/>
+        </w:numPr>
+        <w:rPr>
+          <w:rFonts w:ascii="Times New Roman" w:hAnsi="Times New Roman" w:cs="Times New Roman"/>
+          <w:sz w:val="36"/>
+          <w:szCs w:val="36"/>
+          <w:lang w:val="en-US"/>
+        </w:rPr>
+      </w:pPr>
+      <w:proofErr w:type="spellStart"/>
+      <w:r>
+        <w:rPr>
+          <w:rFonts w:ascii="Times New Roman" w:hAnsi="Times New Roman" w:cs="Times New Roman"/>
+          <w:sz w:val="36"/>
+          <w:szCs w:val="36"/>
+          <w:lang w:val="en-US"/>
+        </w:rPr>
+        <w:t>Eg</w:t>
+      </w:r>
+      <w:proofErr w:type="spellEnd"/>
+      <w:r>
+        <w:rPr>
+          <w:rFonts w:ascii="Times New Roman" w:hAnsi="Times New Roman" w:cs="Times New Roman"/>
+          <w:sz w:val="36"/>
+          <w:szCs w:val="36"/>
+          <w:lang w:val="en-US"/>
+        </w:rPr>
+        <w:t xml:space="preserve"> an Item that breeds Animals or kills them</w:t>
+      </w:r>
+    </w:p>
+    <w:p>
+      <w:pPr>
+        <w:pStyle w:val="Listenabsatz"/>
+        <w:numPr>
+          <w:ilvl w:val="2"/>
+          <w:numId w:val="1"/>
+        </w:numPr>
+        <w:rPr>
+          <w:rFonts w:ascii="Times New Roman" w:hAnsi="Times New Roman" w:cs="Times New Roman"/>
+          <w:sz w:val="36"/>
+          <w:szCs w:val="36"/>
+          <w:lang w:val="en-US"/>
+        </w:rPr>
+      </w:pPr>
+      <w:proofErr w:type="spellStart"/>
+      <w:r>
+        <w:rPr>
+          <w:rFonts w:ascii="Times New Roman" w:hAnsi="Times New Roman" w:cs="Times New Roman"/>
+          <w:sz w:val="36"/>
+          <w:szCs w:val="36"/>
+          <w:lang w:val="en-US"/>
+        </w:rPr>
+        <w:t>Eg</w:t>
+      </w:r>
+      <w:proofErr w:type="spellEnd"/>
+      <w:r>
+        <w:rPr>
+          <w:rFonts w:ascii="Times New Roman" w:hAnsi="Times New Roman" w:cs="Times New Roman"/>
+          <w:sz w:val="36"/>
+          <w:szCs w:val="36"/>
+          <w:lang w:val="en-US"/>
+        </w:rPr>
+        <w:t xml:space="preserve"> custom fuel that speeds up furnaces and makes them more efficient</w:t>
+      </w:r>
+    </w:p>
+    <w:p>
+      <w:pPr>
+        <w:pStyle w:val="Listenabsatz"/>
+        <w:numPr>
+          <w:ilvl w:val="1"/>
+          <w:numId w:val="1"/>
+        </w:numPr>
+        <w:rPr>
+          <w:rFonts w:ascii="Times New Roman" w:hAnsi="Times New Roman" w:cs="Times New Roman"/>
+          <w:sz w:val="36"/>
+          <w:szCs w:val="36"/>
+          <w:lang w:val="en-US"/>
+        </w:rPr>
+      </w:pPr>
+      <w:r>
+        <w:rPr>
+          <w:rFonts w:ascii="Times New Roman" w:hAnsi="Times New Roman" w:cs="Times New Roman"/>
+          <w:sz w:val="36"/>
+          <w:szCs w:val="36"/>
+          <w:lang w:val="en-US"/>
+        </w:rPr>
+        <w:lastRenderedPageBreak/>
+        <w:t xml:space="preserve">Losing </w:t>
+      </w:r>
+      <w:r>
+        <w:rPr>
+          <w:rFonts w:ascii="Times New Roman" w:hAnsi="Times New Roman" w:cs="Times New Roman"/>
+          <w:sz w:val="36"/>
+          <w:szCs w:val="36"/>
+          <w:lang w:val="en-US"/>
+        </w:rPr>
+        <w:t xml:space="preserve">your XP will reduce </w:t>
+      </w:r>
+      <w:r>
+        <w:rPr>
+          <w:rFonts w:ascii="Times New Roman" w:hAnsi="Times New Roman" w:cs="Times New Roman"/>
+          <w:sz w:val="36"/>
+          <w:szCs w:val="36"/>
+          <w:lang w:val="en-US"/>
+        </w:rPr>
+        <w:t>your</w:t>
+      </w:r>
+      <w:r>
+        <w:rPr>
+          <w:rFonts w:ascii="Times New Roman" w:hAnsi="Times New Roman" w:cs="Times New Roman"/>
+          <w:sz w:val="36"/>
+          <w:szCs w:val="36"/>
+          <w:lang w:val="en-US"/>
+        </w:rPr>
+        <w:t xml:space="preserve"> rank</w:t>
+      </w:r>
+    </w:p>
+    <w:p>
+      <w:pPr>
+        <w:pStyle w:val="Listenabsatz"/>
+        <w:numPr>
+          <w:ilvl w:val="2"/>
+          <w:numId w:val="1"/>
+        </w:numPr>
+        <w:rPr>
+          <w:rFonts w:ascii="Times New Roman" w:hAnsi="Times New Roman" w:cs="Times New Roman"/>
+          <w:sz w:val="36"/>
+          <w:szCs w:val="36"/>
+          <w:lang w:val="en-US"/>
+        </w:rPr>
+      </w:pPr>
+      <w:r>
+        <w:rPr>
+          <w:rFonts w:ascii="Times New Roman" w:hAnsi="Times New Roman" w:cs="Times New Roman"/>
+          <w:sz w:val="36"/>
+          <w:szCs w:val="36"/>
+          <w:lang w:val="en-US"/>
+        </w:rPr>
+        <w:t>For once players want to keep as much XP on them as possible</w:t>
+      </w:r>
+    </w:p>
+    <w:p>
+      <w:pPr>
+        <w:pStyle w:val="Listenabsatz"/>
+        <w:numPr>
+          <w:ilvl w:val="2"/>
+          <w:numId w:val="1"/>
+        </w:numPr>
+        <w:rPr>
+          <w:rFonts w:ascii="Times New Roman" w:hAnsi="Times New Roman" w:cs="Times New Roman"/>
+          <w:sz w:val="36"/>
+          <w:szCs w:val="36"/>
+          <w:lang w:val="en-US"/>
+        </w:rPr>
+      </w:pPr>
+      <w:r>
+        <w:rPr>
+          <w:rFonts w:ascii="Times New Roman" w:hAnsi="Times New Roman" w:cs="Times New Roman"/>
+          <w:sz w:val="36"/>
+          <w:szCs w:val="36"/>
+          <w:lang w:val="en-US"/>
+        </w:rPr>
+        <w:t xml:space="preserve">You need to </w:t>
+      </w:r>
+      <w:proofErr w:type="spellStart"/>
+      <w:r>
+        <w:rPr>
+          <w:rFonts w:ascii="Times New Roman" w:hAnsi="Times New Roman" w:cs="Times New Roman"/>
+          <w:sz w:val="36"/>
+          <w:szCs w:val="36"/>
+          <w:lang w:val="en-US"/>
+        </w:rPr>
+        <w:t>loose</w:t>
+      </w:r>
+      <w:proofErr w:type="spellEnd"/>
+      <w:r>
+        <w:rPr>
+          <w:rFonts w:ascii="Times New Roman" w:hAnsi="Times New Roman" w:cs="Times New Roman"/>
+          <w:sz w:val="36"/>
+          <w:szCs w:val="36"/>
+          <w:lang w:val="en-US"/>
+        </w:rPr>
+        <w:t xml:space="preserve"> a lot of </w:t>
+      </w:r>
+      <w:proofErr w:type="spellStart"/>
+      <w:r>
+        <w:rPr>
+          <w:rFonts w:ascii="Times New Roman" w:hAnsi="Times New Roman" w:cs="Times New Roman"/>
+          <w:sz w:val="36"/>
+          <w:szCs w:val="36"/>
+          <w:lang w:val="en-US"/>
+        </w:rPr>
+        <w:t>xp</w:t>
+      </w:r>
+      <w:proofErr w:type="spellEnd"/>
+      <w:r>
+        <w:rPr>
+          <w:rFonts w:ascii="Times New Roman" w:hAnsi="Times New Roman" w:cs="Times New Roman"/>
+          <w:sz w:val="36"/>
+          <w:szCs w:val="36"/>
+          <w:lang w:val="en-US"/>
+        </w:rPr>
+        <w:t xml:space="preserve"> to fall down in rank, </w:t>
+      </w:r>
+      <w:proofErr w:type="spellStart"/>
+      <w:r>
+        <w:rPr>
+          <w:rFonts w:ascii="Times New Roman" w:hAnsi="Times New Roman" w:cs="Times New Roman"/>
+          <w:sz w:val="36"/>
+          <w:szCs w:val="36"/>
+          <w:lang w:val="en-US"/>
+        </w:rPr>
+        <w:t>eg</w:t>
+      </w:r>
+      <w:proofErr w:type="spellEnd"/>
+      <w:r>
+        <w:rPr>
+          <w:rFonts w:ascii="Times New Roman" w:hAnsi="Times New Roman" w:cs="Times New Roman"/>
+          <w:sz w:val="36"/>
+          <w:szCs w:val="36"/>
+          <w:lang w:val="en-US"/>
+        </w:rPr>
+        <w:t xml:space="preserve"> just enchanting your armor does not cost you a rank. (maybe loosing 30 levels causes </w:t>
+      </w:r>
+      <w:proofErr w:type="spellStart"/>
+      <w:r>
+        <w:rPr>
+          <w:rFonts w:ascii="Times New Roman" w:hAnsi="Times New Roman" w:cs="Times New Roman"/>
+          <w:sz w:val="36"/>
+          <w:szCs w:val="36"/>
+          <w:lang w:val="en-US"/>
+        </w:rPr>
+        <w:t>downrank</w:t>
+      </w:r>
+      <w:proofErr w:type="spellEnd"/>
+      <w:r>
+        <w:rPr>
+          <w:rFonts w:ascii="Times New Roman" w:hAnsi="Times New Roman" w:cs="Times New Roman"/>
+          <w:sz w:val="36"/>
+          <w:szCs w:val="36"/>
+          <w:lang w:val="en-US"/>
+        </w:rPr>
+        <w:t>)</w:t>
+      </w:r>
+    </w:p>
+    <w:p>
+      <w:pPr>
+        <w:pStyle w:val="Listenabsatz"/>
+        <w:numPr>
+          <w:ilvl w:val="2"/>
+          <w:numId w:val="1"/>
+        </w:numPr>
+        <w:rPr>
+          <w:rFonts w:ascii="Times New Roman" w:hAnsi="Times New Roman" w:cs="Times New Roman"/>
+          <w:sz w:val="36"/>
+          <w:szCs w:val="36"/>
+          <w:lang w:val="en-US"/>
+        </w:rPr>
+      </w:pPr>
+      <w:proofErr w:type="spellStart"/>
+      <w:r>
+        <w:rPr>
+          <w:rFonts w:ascii="Times New Roman" w:hAnsi="Times New Roman" w:cs="Times New Roman"/>
+          <w:sz w:val="36"/>
+          <w:szCs w:val="36"/>
+          <w:lang w:val="en-US"/>
+        </w:rPr>
+        <w:t>Loosing</w:t>
+      </w:r>
+      <w:proofErr w:type="spellEnd"/>
+      <w:r>
+        <w:rPr>
+          <w:rFonts w:ascii="Times New Roman" w:hAnsi="Times New Roman" w:cs="Times New Roman"/>
+          <w:sz w:val="36"/>
+          <w:szCs w:val="36"/>
+          <w:lang w:val="en-US"/>
+        </w:rPr>
+        <w:t xml:space="preserve"> all of your XP reduces you to novice</w:t>
+      </w:r>
+    </w:p>
+    <w:p>
+      <w:pPr>
+        <w:pStyle w:val="Listenabsatz"/>
+        <w:numPr>
           <w:ilvl w:val="0"/>
           <w:numId w:val="1"/>
         </w:numPr>
@@ -136,7 +877,40 @@
           <w:szCs w:val="36"/>
           <w:lang w:val="en-US"/>
         </w:rPr>
-        <w:t>Plant stages</w:t>
+        <w:t>Custom Villager</w:t>
+      </w:r>
+    </w:p>
+    <w:p>
+      <w:pPr>
+        <w:pStyle w:val="Listenabsatz"/>
+        <w:numPr>
+          <w:ilvl w:val="0"/>
+          <w:numId w:val="1"/>
+        </w:numPr>
+        <w:rPr>
+          <w:rFonts w:ascii="Times New Roman" w:hAnsi="Times New Roman" w:cs="Times New Roman"/>
+          <w:sz w:val="36"/>
+          <w:szCs w:val="36"/>
+          <w:lang w:val="en-US"/>
+        </w:rPr>
+      </w:pPr>
+      <w:r>
+        <w:rPr>
+          <w:rFonts w:ascii="Times New Roman" w:hAnsi="Times New Roman" w:cs="Times New Roman"/>
+          <w:sz w:val="36"/>
+          <w:szCs w:val="36"/>
+          <w:lang w:val="en-US"/>
+        </w:rPr>
+        <w:t xml:space="preserve">Customizable Sound </w:t>
+      </w:r>
+      <w:r>
+        <w:rPr>
+          <w:rFonts w:ascii="Times New Roman" w:hAnsi="Times New Roman" w:cs="Times New Roman"/>
+          <w:sz w:val="36"/>
+          <w:szCs w:val="36"/>
+          <w:lang w:val="en-US"/>
+        </w:rPr>
+        <w:t>muffler</w:t>
       </w:r>
     </w:p>
     <w:p>
@@ -160,7 +934,47 @@
           <w:szCs w:val="36"/>
           <w:lang w:val="en-US"/>
         </w:rPr>
-        <w:t>Plants can be infused with XP to grow faster or have more Crop output</w:t>
+        <w:t xml:space="preserve">Scan for all registered Sound during </w:t>
+      </w:r>
+      <w:proofErr w:type="spellStart"/>
+      <w:r>
+        <w:rPr>
+          <w:rFonts w:ascii="Times New Roman" w:hAnsi="Times New Roman" w:cs="Times New Roman"/>
+          <w:sz w:val="36"/>
+          <w:szCs w:val="36"/>
+          <w:lang w:val="en-US"/>
+        </w:rPr>
+        <w:t>init</w:t>
+      </w:r>
+      <w:proofErr w:type="spellEnd"/>
+      <w:r>
+        <w:rPr>
+          <w:rFonts w:ascii="Times New Roman" w:hAnsi="Times New Roman" w:cs="Times New Roman"/>
+          <w:sz w:val="36"/>
+          <w:szCs w:val="36"/>
+          <w:lang w:val="en-US"/>
+        </w:rPr>
+        <w:t>/</w:t>
+      </w:r>
+      <w:proofErr w:type="spellStart"/>
+      <w:r>
+        <w:rPr>
+          <w:rFonts w:ascii="Times New Roman" w:hAnsi="Times New Roman" w:cs="Times New Roman"/>
+          <w:sz w:val="36"/>
+          <w:szCs w:val="36"/>
+          <w:lang w:val="en-US"/>
+        </w:rPr>
+        <w:t>postinit</w:t>
+      </w:r>
+      <w:proofErr w:type="spellEnd"/>
+      <w:r>
+        <w:rPr>
+          <w:rFonts w:ascii="Times New Roman" w:hAnsi="Times New Roman" w:cs="Times New Roman"/>
+          <w:sz w:val="36"/>
+          <w:szCs w:val="36"/>
+          <w:lang w:val="en-US"/>
+        </w:rPr>
+        <w:t>?</w:t>
       </w:r>
     </w:p>
     <w:p>
@@ -184,127 +998,7 @@
           <w:szCs w:val="36"/>
           <w:lang w:val="en-US"/>
         </w:rPr>
-        <w:t>Multiple stages for each plant</w:t>
-      </w:r>
-    </w:p>
-    <w:p>
-      <w:pPr>
-        <w:pStyle w:val="Listenabsatz"/>
-        <w:numPr>
-          <w:ilvl w:val="0"/>
-          <w:numId w:val="1"/>
-        </w:numPr>
-        <w:rPr>
-          <w:rFonts w:ascii="Times New Roman" w:hAnsi="Times New Roman" w:cs="Times New Roman"/>
-          <w:sz w:val="36"/>
-          <w:szCs w:val="36"/>
-          <w:lang w:val="en-US"/>
-        </w:rPr>
-      </w:pPr>
-      <w:r>
-        <w:rPr>
-          <w:rFonts w:ascii="Times New Roman" w:hAnsi="Times New Roman" w:cs="Times New Roman"/>
-          <w:sz w:val="36"/>
-          <w:szCs w:val="36"/>
-          <w:lang w:val="en-US"/>
-        </w:rPr>
-        <w:t>Auto Harvesting – the magical approach</w:t>
-      </w:r>
-    </w:p>
-    <w:p>
-      <w:pPr>
-        <w:pStyle w:val="Listenabsatz"/>
-        <w:numPr>
-          <w:ilvl w:val="0"/>
-          <w:numId w:val="1"/>
-        </w:numPr>
-        <w:rPr>
-          <w:rFonts w:ascii="Times New Roman" w:hAnsi="Times New Roman" w:cs="Times New Roman"/>
-          <w:sz w:val="36"/>
-          <w:szCs w:val="36"/>
-          <w:lang w:val="en-US"/>
-        </w:rPr>
-      </w:pPr>
-      <w:r>
-        <w:rPr>
-          <w:rFonts w:ascii="Times New Roman" w:hAnsi="Times New Roman" w:cs="Times New Roman"/>
-          <w:sz w:val="36"/>
-          <w:szCs w:val="36"/>
-          <w:lang w:val="en-US"/>
-        </w:rPr>
-        <w:t>Growth acceleration</w:t>
-      </w:r>
-    </w:p>
-    <w:p>
-      <w:pPr>
-        <w:pStyle w:val="Listenabsatz"/>
-        <w:numPr>
-          <w:ilvl w:val="0"/>
-          <w:numId w:val="1"/>
-        </w:numPr>
-        <w:rPr>
-          <w:rFonts w:ascii="Times New Roman" w:hAnsi="Times New Roman" w:cs="Times New Roman"/>
-          <w:sz w:val="36"/>
-          <w:szCs w:val="36"/>
-          <w:lang w:val="en-US"/>
-        </w:rPr>
-      </w:pPr>
-      <w:r>
-        <w:rPr>
-          <w:rFonts w:ascii="Times New Roman" w:hAnsi="Times New Roman" w:cs="Times New Roman"/>
-          <w:sz w:val="36"/>
-          <w:szCs w:val="36"/>
-          <w:lang w:val="en-US"/>
-        </w:rPr>
-        <w:t>Auto Animal breeding</w:t>
-      </w:r>
-    </w:p>
-    <w:p>
-      <w:pPr>
-        <w:pStyle w:val="Listenabsatz"/>
-        <w:numPr>
-          <w:ilvl w:val="0"/>
-          <w:numId w:val="1"/>
-        </w:numPr>
-        <w:rPr>
-          <w:rFonts w:ascii="Times New Roman" w:hAnsi="Times New Roman" w:cs="Times New Roman"/>
-          <w:sz w:val="36"/>
-          <w:szCs w:val="36"/>
-          <w:lang w:val="en-US"/>
-        </w:rPr>
-      </w:pPr>
-      <w:r>
-        <w:rPr>
-          <w:rFonts w:ascii="Times New Roman" w:hAnsi="Times New Roman" w:cs="Times New Roman"/>
-          <w:sz w:val="36"/>
-          <w:szCs w:val="36"/>
-          <w:lang w:val="en-US"/>
-        </w:rPr>
-        <w:t>Auto Animal killing</w:t>
-      </w:r>
-    </w:p>
-    <w:p>
-      <w:pPr>
-        <w:pStyle w:val="Listenabsatz"/>
-        <w:numPr>
-          <w:ilvl w:val="0"/>
-          <w:numId w:val="1"/>
-        </w:numPr>
-        <w:rPr>
-          <w:rFonts w:ascii="Times New Roman" w:hAnsi="Times New Roman" w:cs="Times New Roman"/>
-          <w:sz w:val="36"/>
-          <w:szCs w:val="36"/>
-          <w:lang w:val="en-US"/>
-        </w:rPr>
-      </w:pPr>
-      <w:r>
-        <w:rPr>
-          <w:rFonts w:ascii="Times New Roman" w:hAnsi="Times New Roman" w:cs="Times New Roman"/>
-          <w:sz w:val="36"/>
-          <w:szCs w:val="36"/>
-          <w:lang w:val="en-US"/>
-        </w:rPr>
-        <w:t>Item Infusion</w:t>
+        <w:t>Choose what sounds to be muffled</w:t>
       </w:r>
     </w:p>
     <w:p>
@@ -328,410 +1022,8 @@
           <w:szCs w:val="36"/>
           <w:lang w:val="en-US"/>
         </w:rPr>
-        <w:t>Furnace</w:t>
-      </w:r>
-    </w:p>
-    <w:p>
-      <w:pPr>
-        <w:pStyle w:val="Listenabsatz"/>
-        <w:numPr>
-          <w:ilvl w:val="2"/>
-          <w:numId w:val="1"/>
-        </w:numPr>
-        <w:rPr>
-          <w:rFonts w:ascii="Times New Roman" w:hAnsi="Times New Roman" w:cs="Times New Roman"/>
-          <w:sz w:val="36"/>
-          <w:szCs w:val="36"/>
-          <w:lang w:val="en-US"/>
-        </w:rPr>
-      </w:pPr>
-      <w:r>
-        <w:rPr>
-          <w:rFonts w:ascii="Times New Roman" w:hAnsi="Times New Roman" w:cs="Times New Roman"/>
-          <w:sz w:val="36"/>
-          <w:szCs w:val="36"/>
-          <w:lang w:val="en-US"/>
-        </w:rPr>
-        <w:t>Becomes faster</w:t>
-      </w:r>
-    </w:p>
-    <w:p>
-      <w:pPr>
-        <w:pStyle w:val="Listenabsatz"/>
-        <w:numPr>
-          <w:ilvl w:val="2"/>
-          <w:numId w:val="1"/>
-        </w:numPr>
-        <w:rPr>
-          <w:rFonts w:ascii="Times New Roman" w:hAnsi="Times New Roman" w:cs="Times New Roman"/>
-          <w:sz w:val="36"/>
-          <w:szCs w:val="36"/>
-          <w:lang w:val="en-US"/>
-        </w:rPr>
-      </w:pPr>
-      <w:r>
-        <w:rPr>
-          <w:rFonts w:ascii="Times New Roman" w:hAnsi="Times New Roman" w:cs="Times New Roman"/>
-          <w:sz w:val="36"/>
-          <w:szCs w:val="36"/>
-          <w:lang w:val="en-US"/>
-        </w:rPr>
-        <w:t>More efficient</w:t>
-      </w:r>
-    </w:p>
-    <w:p>
-      <w:pPr>
-        <w:pStyle w:val="Listenabsatz"/>
-        <w:numPr>
-          <w:ilvl w:val="1"/>
-          <w:numId w:val="1"/>
-        </w:numPr>
-        <w:rPr>
-          <w:rFonts w:ascii="Times New Roman" w:hAnsi="Times New Roman" w:cs="Times New Roman"/>
-          <w:sz w:val="36"/>
-          <w:szCs w:val="36"/>
-          <w:lang w:val="en-US"/>
-        </w:rPr>
-      </w:pPr>
-      <w:r>
-        <w:rPr>
-          <w:rFonts w:ascii="Times New Roman" w:hAnsi="Times New Roman" w:cs="Times New Roman"/>
-          <w:sz w:val="36"/>
-          <w:szCs w:val="36"/>
-          <w:lang w:val="en-US"/>
-        </w:rPr>
-        <w:t>Crafting Table</w:t>
-      </w:r>
-    </w:p>
-    <w:p>
-      <w:pPr>
-        <w:pStyle w:val="Listenabsatz"/>
-        <w:numPr>
-          <w:ilvl w:val="2"/>
-          <w:numId w:val="1"/>
-        </w:numPr>
-        <w:rPr>
-          <w:rFonts w:ascii="Times New Roman" w:hAnsi="Times New Roman" w:cs="Times New Roman"/>
-          <w:sz w:val="36"/>
-          <w:szCs w:val="36"/>
-          <w:lang w:val="en-US"/>
-        </w:rPr>
-      </w:pPr>
-      <w:r>
-        <w:rPr>
-          <w:rFonts w:ascii="Times New Roman" w:hAnsi="Times New Roman" w:cs="Times New Roman"/>
-          <w:sz w:val="36"/>
-          <w:szCs w:val="36"/>
-          <w:lang w:val="en-US"/>
-        </w:rPr>
-        <w:t>Keeps Items inside</w:t>
-      </w:r>
-    </w:p>
-    <w:p>
-      <w:pPr>
-        <w:pStyle w:val="Listenabsatz"/>
-        <w:numPr>
-          <w:ilvl w:val="1"/>
-          <w:numId w:val="1"/>
-        </w:numPr>
-        <w:rPr>
-          <w:rFonts w:ascii="Times New Roman" w:hAnsi="Times New Roman" w:cs="Times New Roman"/>
-          <w:sz w:val="36"/>
-          <w:szCs w:val="36"/>
-          <w:lang w:val="en-US"/>
-        </w:rPr>
-      </w:pPr>
-      <w:proofErr w:type="spellStart"/>
-      <w:r>
-        <w:rPr>
-          <w:rFonts w:ascii="Times New Roman" w:hAnsi="Times New Roman" w:cs="Times New Roman"/>
-          <w:sz w:val="36"/>
-          <w:szCs w:val="36"/>
-          <w:lang w:val="en-US"/>
-        </w:rPr>
-        <w:t>XPAdditions</w:t>
-      </w:r>
-      <w:proofErr w:type="spellEnd"/>
-      <w:r>
-        <w:rPr>
-          <w:rFonts w:ascii="Times New Roman" w:hAnsi="Times New Roman" w:cs="Times New Roman"/>
-          <w:sz w:val="36"/>
-          <w:szCs w:val="36"/>
-          <w:lang w:val="en-US"/>
-        </w:rPr>
-        <w:t>-Machines</w:t>
-      </w:r>
-    </w:p>
-    <w:p>
-      <w:pPr>
-        <w:pStyle w:val="Listenabsatz"/>
-        <w:numPr>
-          <w:ilvl w:val="2"/>
-          <w:numId w:val="1"/>
-        </w:numPr>
-        <w:rPr>
-          <w:rFonts w:ascii="Times New Roman" w:hAnsi="Times New Roman" w:cs="Times New Roman"/>
-          <w:sz w:val="36"/>
-          <w:szCs w:val="36"/>
-          <w:lang w:val="en-US"/>
-        </w:rPr>
-      </w:pPr>
-      <w:r>
-        <w:rPr>
-          <w:rFonts w:ascii="Times New Roman" w:hAnsi="Times New Roman" w:cs="Times New Roman"/>
-          <w:sz w:val="36"/>
-          <w:szCs w:val="36"/>
-          <w:lang w:val="en-US"/>
-        </w:rPr>
-        <w:t>Get faster</w:t>
-      </w:r>
-    </w:p>
-    <w:p>
-      <w:pPr>
-        <w:pStyle w:val="Listenabsatz"/>
-        <w:numPr>
-          <w:ilvl w:val="2"/>
-          <w:numId w:val="1"/>
-        </w:numPr>
-        <w:rPr>
-          <w:rFonts w:ascii="Times New Roman" w:hAnsi="Times New Roman" w:cs="Times New Roman"/>
-          <w:sz w:val="36"/>
-          <w:szCs w:val="36"/>
-          <w:lang w:val="en-US"/>
-        </w:rPr>
-      </w:pPr>
-      <w:r>
-        <w:rPr>
-          <w:rFonts w:ascii="Times New Roman" w:hAnsi="Times New Roman" w:cs="Times New Roman"/>
-          <w:sz w:val="36"/>
-          <w:szCs w:val="36"/>
-          <w:lang w:val="en-US"/>
-        </w:rPr>
-        <w:t>More efficient</w:t>
-      </w:r>
-    </w:p>
-    <w:p>
-      <w:pPr>
-        <w:pStyle w:val="Listenabsatz"/>
-        <w:numPr>
-          <w:ilvl w:val="2"/>
-          <w:numId w:val="1"/>
-        </w:numPr>
-        <w:rPr>
-          <w:rFonts w:ascii="Times New Roman" w:hAnsi="Times New Roman" w:cs="Times New Roman"/>
-          <w:sz w:val="36"/>
-          <w:szCs w:val="36"/>
-          <w:lang w:val="en-US"/>
-        </w:rPr>
-      </w:pPr>
-      <w:r>
-        <w:rPr>
-          <w:rFonts w:ascii="Times New Roman" w:hAnsi="Times New Roman" w:cs="Times New Roman"/>
-          <w:sz w:val="36"/>
-          <w:szCs w:val="36"/>
-          <w:lang w:val="en-US"/>
-        </w:rPr>
-        <w:t>Greater working area</w:t>
-      </w:r>
-    </w:p>
-    <w:p>
-      <w:pPr>
-        <w:pStyle w:val="Listenabsatz"/>
-        <w:numPr>
-          <w:ilvl w:val="0"/>
-          <w:numId w:val="1"/>
-        </w:numPr>
-        <w:rPr>
-          <w:rFonts w:ascii="Times New Roman" w:hAnsi="Times New Roman" w:cs="Times New Roman"/>
-          <w:sz w:val="36"/>
-          <w:szCs w:val="36"/>
-          <w:lang w:val="en-US"/>
-        </w:rPr>
-      </w:pPr>
-      <w:r>
-        <w:rPr>
-          <w:rFonts w:ascii="Times New Roman" w:hAnsi="Times New Roman" w:cs="Times New Roman"/>
-          <w:sz w:val="36"/>
-          <w:szCs w:val="36"/>
-          <w:lang w:val="en-US"/>
-        </w:rPr>
-        <w:t>Progression system</w:t>
-      </w:r>
-    </w:p>
-    <w:p>
-      <w:pPr>
-        <w:pStyle w:val="Listenabsatz"/>
-        <w:numPr>
-          <w:ilvl w:val="0"/>
-          <w:numId w:val="1"/>
-        </w:numPr>
-        <w:rPr>
-          <w:rFonts w:ascii="Times New Roman" w:hAnsi="Times New Roman" w:cs="Times New Roman"/>
-          <w:sz w:val="36"/>
-          <w:szCs w:val="36"/>
-          <w:lang w:val="en-US"/>
-        </w:rPr>
-      </w:pPr>
-      <w:r>
-        <w:rPr>
-          <w:rFonts w:ascii="Times New Roman" w:hAnsi="Times New Roman" w:cs="Times New Roman"/>
-          <w:sz w:val="36"/>
-          <w:szCs w:val="36"/>
-          <w:lang w:val="en-US"/>
-        </w:rPr>
-        <w:t>Custom Villager</w:t>
-      </w:r>
-    </w:p>
-    <w:p>
-      <w:pPr>
-        <w:pStyle w:val="Listenabsatz"/>
-        <w:numPr>
-          <w:ilvl w:val="0"/>
-          <w:numId w:val="1"/>
-        </w:numPr>
-        <w:rPr>
-          <w:rFonts w:ascii="Times New Roman" w:hAnsi="Times New Roman" w:cs="Times New Roman"/>
-          <w:sz w:val="36"/>
-          <w:szCs w:val="36"/>
-          <w:lang w:val="en-US"/>
-        </w:rPr>
-      </w:pPr>
-      <w:r>
-        <w:rPr>
-          <w:rFonts w:ascii="Times New Roman" w:hAnsi="Times New Roman" w:cs="Times New Roman"/>
-          <w:sz w:val="36"/>
-          <w:szCs w:val="36"/>
-          <w:lang w:val="en-US"/>
-        </w:rPr>
-        <w:t>Customizable Sound muffler?</w:t>
-      </w:r>
-    </w:p>
-    <w:p>
-      <w:pPr>
-        <w:pStyle w:val="Listenabsatz"/>
-        <w:numPr>
-          <w:ilvl w:val="1"/>
-          <w:numId w:val="1"/>
-        </w:numPr>
-        <w:rPr>
-          <w:rFonts w:ascii="Times New Roman" w:hAnsi="Times New Roman" w:cs="Times New Roman"/>
-          <w:sz w:val="36"/>
-          <w:szCs w:val="36"/>
-          <w:lang w:val="en-US"/>
-        </w:rPr>
-      </w:pPr>
-      <w:r>
-        <w:rPr>
-          <w:rFonts w:ascii="Times New Roman" w:hAnsi="Times New Roman" w:cs="Times New Roman"/>
-          <w:sz w:val="36"/>
-          <w:szCs w:val="36"/>
-          <w:lang w:val="en-US"/>
-        </w:rPr>
-        <w:t xml:space="preserve">Scan for all registered Sound during </w:t>
-      </w:r>
-      <w:proofErr w:type="spellStart"/>
-      <w:r>
-        <w:rPr>
-          <w:rFonts w:ascii="Times New Roman" w:hAnsi="Times New Roman" w:cs="Times New Roman"/>
-          <w:sz w:val="36"/>
-          <w:szCs w:val="36"/>
-          <w:lang w:val="en-US"/>
-        </w:rPr>
-        <w:t>init</w:t>
-      </w:r>
-      <w:proofErr w:type="spellEnd"/>
-      <w:r>
-        <w:rPr>
-          <w:rFonts w:ascii="Times New Roman" w:hAnsi="Times New Roman" w:cs="Times New Roman"/>
-          <w:sz w:val="36"/>
-          <w:szCs w:val="36"/>
-          <w:lang w:val="en-US"/>
-        </w:rPr>
-        <w:t>/</w:t>
-      </w:r>
-      <w:proofErr w:type="spellStart"/>
-      <w:r>
-        <w:rPr>
-          <w:rFonts w:ascii="Times New Roman" w:hAnsi="Times New Roman" w:cs="Times New Roman"/>
-          <w:sz w:val="36"/>
-          <w:szCs w:val="36"/>
-          <w:lang w:val="en-US"/>
-        </w:rPr>
-        <w:t>postinit</w:t>
-      </w:r>
-      <w:proofErr w:type="spellEnd"/>
-      <w:r>
-        <w:rPr>
-          <w:rFonts w:ascii="Times New Roman" w:hAnsi="Times New Roman" w:cs="Times New Roman"/>
-          <w:sz w:val="36"/>
-          <w:szCs w:val="36"/>
-          <w:lang w:val="en-US"/>
-        </w:rPr>
-        <w:t>?</w:t>
-      </w:r>
-    </w:p>
-    <w:p>
-      <w:pPr>
-        <w:pStyle w:val="Listenabsatz"/>
-        <w:numPr>
-          <w:ilvl w:val="1"/>
-          <w:numId w:val="1"/>
-        </w:numPr>
-        <w:rPr>
-          <w:rFonts w:ascii="Times New Roman" w:hAnsi="Times New Roman" w:cs="Times New Roman"/>
-          <w:sz w:val="36"/>
-          <w:szCs w:val="36"/>
-          <w:lang w:val="en-US"/>
-        </w:rPr>
-      </w:pPr>
-      <w:r>
-        <w:rPr>
-          <w:rFonts w:ascii="Times New Roman" w:hAnsi="Times New Roman" w:cs="Times New Roman"/>
-          <w:sz w:val="36"/>
-          <w:szCs w:val="36"/>
-          <w:lang w:val="en-US"/>
-        </w:rPr>
-        <w:t>Choose what sounds to be muffled</w:t>
-      </w:r>
-    </w:p>
-    <w:p>
-      <w:pPr>
-        <w:pStyle w:val="Listenabsatz"/>
-        <w:numPr>
-          <w:ilvl w:val="1"/>
-          <w:numId w:val="1"/>
-        </w:numPr>
-        <w:rPr>
-          <w:rFonts w:ascii="Times New Roman" w:hAnsi="Times New Roman" w:cs="Times New Roman"/>
-          <w:sz w:val="36"/>
-          <w:szCs w:val="36"/>
-          <w:lang w:val="en-US"/>
-        </w:rPr>
-      </w:pPr>
-      <w:r>
-        <w:rPr>
-          <w:rFonts w:ascii="Times New Roman" w:hAnsi="Times New Roman" w:cs="Times New Roman"/>
-          <w:sz w:val="36"/>
-          <w:szCs w:val="36"/>
-          <w:lang w:val="en-US"/>
-        </w:rPr>
         <w:t>Choose Area of Effect</w:t>
       </w:r>
-    </w:p>
-    <w:p>
-      <w:pPr>
-        <w:pStyle w:val="Listenabsatz"/>
-        <w:numPr>
-          <w:ilvl w:val="0"/>
-          <w:numId w:val="1"/>
-        </w:numPr>
-        <w:rPr>
-          <w:rFonts w:ascii="Times New Roman" w:hAnsi="Times New Roman" w:cs="Times New Roman"/>
-          <w:sz w:val="36"/>
-          <w:szCs w:val="36"/>
-          <w:lang w:val="en-US"/>
-        </w:rPr>
-      </w:pPr>
     </w:p>
     <w:sectPr>
       <w:pgSz w:w="11906" w:h="16838"/>
@@ -745,7 +1037,7 @@
 
 <file path=word/numbering.xml><?xml version="1.0" encoding="utf-8"?>
 <w:numbering xmlns:wpc="http://schemas.microsoft.com/office/word/2010/wordprocessingCanvas" xmlns:mc="http://schemas.openxmlformats.org/markup-compatibility/2006" xmlns:o="urn:schemas-microsoft-com:office:office" xmlns:r="http://schemas.openxmlformats.org/officeDocument/2006/relationships" xmlns:m="http://schemas.openxmlformats.org/officeDocument/2006/math" xmlns:v="urn:schemas-microsoft-com:vml" xmlns:wp14="http://schemas.microsoft.com/office/word/2010/wordprocessingDrawing" xmlns:wp="http://schemas.openxmlformats.org/drawingml/2006/wordprocessingDrawing" xmlns:w10="urn:schemas-microsoft-com:office:word" xmlns:w="http://schemas.openxmlformats.org/wordprocessingml/2006/main" xmlns:w14="http://schemas.microsoft.com/office/word/2010/wordml" xmlns:w15="http://schemas.microsoft.com/office/word/2012/wordml" xmlns:wpg="http://schemas.microsoft.com/office/word/2010/wordprocessingGroup" xmlns:wpi="http://schemas.microsoft.com/office/word/2010/wordprocessingInk" xmlns:wne="http://schemas.microsoft.com/office/word/2006/wordml" xmlns:wps="http://schemas.microsoft.com/office/word/2010/wordprocessingShape" mc:Ignorable="w14 w15 wp14">
-  <w:abstractNum w:abstractNumId="0">
+  <w:abstractNum w:abstractNumId="0" w15:restartNumberingAfterBreak="0">
     <w:nsid w:val="62A64192"/>
     <w:multiLevelType w:val="hybridMultilevel"/>
     <w:tmpl w:val="59769F74"/>
@@ -784,7 +1076,7 @@
         <w:rFonts w:ascii="Wingdings" w:hAnsi="Wingdings" w:hint="default"/>
       </w:rPr>
     </w:lvl>
-    <w:lvl w:ilvl="3" w:tplc="04070001" w:tentative="1">
+    <w:lvl w:ilvl="3" w:tplc="04070001">
       <w:start w:val="1"/>
       <w:numFmt w:val="bullet"/>
       <w:lvlText w:val=""/>

</xml_diff>